<commit_message>
Cập nhật link video demo vào report
</commit_message>
<xml_diff>
--- a/report.docx
+++ b/report.docx
@@ -326,6 +326,65 @@
                               <w:t>Forest Network</w:t>
                             </w:r>
                           </w:p>
+                          <w:p>
+                            <w:pPr>
+                              <w:jc w:val="center"/>
+                              <w:rPr>
+                                <w:rFonts w:cs="Segoe UI"/>
+                                <w:sz w:val="40"/>
+                              </w:rPr>
+                            </w:pPr>
+                            <w:r>
+                              <w:rPr>
+                                <w:rFonts w:cs="Segoe UI"/>
+                                <w:sz w:val="40"/>
+                              </w:rPr>
+                              <w:t xml:space="preserve">Hosting: </w:t>
+                            </w:r>
+                            <w:hyperlink r:id="rId9" w:history="1">
+                              <w:r>
+                                <w:rPr>
+                                  <w:rStyle w:val="Hyperlink"/>
+                                  <w:rFonts w:cs="Segoe UI"/>
+                                  <w:sz w:val="40"/>
+                                </w:rPr>
+                                <w:t>https://secret-journey-21448.herokuapp.com</w:t>
+                              </w:r>
+                            </w:hyperlink>
+                          </w:p>
+                          <w:p>
+                            <w:pPr>
+                              <w:jc w:val="center"/>
+                              <w:rPr>
+                                <w:rFonts w:cs="Segoe UI"/>
+                                <w:sz w:val="40"/>
+                              </w:rPr>
+                            </w:pPr>
+                            <w:r>
+                              <w:rPr>
+                                <w:rFonts w:cs="Segoe UI"/>
+                                <w:sz w:val="40"/>
+                              </w:rPr>
+                              <w:t xml:space="preserve">Video demo: </w:t>
+                            </w:r>
+                            <w:hyperlink r:id="rId10" w:history="1">
+                              <w:r>
+                                <w:rPr>
+                                  <w:rStyle w:val="Hyperlink"/>
+                                  <w:rFonts w:cs="Segoe UI"/>
+                                  <w:sz w:val="40"/>
+                                </w:rPr>
+                                <w:t>https://youtu.be/23Chm6VWQY0</w:t>
+                              </w:r>
+                            </w:hyperlink>
+                            <w:r>
+                              <w:rPr>
+                                <w:rFonts w:cs="Segoe UI"/>
+                                <w:sz w:val="40"/>
+                              </w:rPr>
+                              <w:t xml:space="preserve"> </w:t>
+                            </w:r>
+                          </w:p>
                         </w:txbxContent>
                       </wps:txbx>
                       <wps:bodyPr rot="0" vert="horz" wrap="square" lIns="91440" tIns="45720" rIns="91440" bIns="45720" anchor="t" anchorCtr="0">
@@ -400,6 +459,65 @@
                         <w:t>Forest Network</w:t>
                       </w:r>
                     </w:p>
+                    <w:p>
+                      <w:pPr>
+                        <w:jc w:val="center"/>
+                        <w:rPr>
+                          <w:rFonts w:cs="Segoe UI"/>
+                          <w:sz w:val="40"/>
+                        </w:rPr>
+                      </w:pPr>
+                      <w:r>
+                        <w:rPr>
+                          <w:rFonts w:cs="Segoe UI"/>
+                          <w:sz w:val="40"/>
+                        </w:rPr>
+                        <w:t xml:space="preserve">Hosting: </w:t>
+                      </w:r>
+                      <w:hyperlink r:id="rId11" w:history="1">
+                        <w:r>
+                          <w:rPr>
+                            <w:rStyle w:val="Hyperlink"/>
+                            <w:rFonts w:cs="Segoe UI"/>
+                            <w:sz w:val="40"/>
+                          </w:rPr>
+                          <w:t>https://secret-journey-21448.herokuapp.com</w:t>
+                        </w:r>
+                      </w:hyperlink>
+                    </w:p>
+                    <w:p>
+                      <w:pPr>
+                        <w:jc w:val="center"/>
+                        <w:rPr>
+                          <w:rFonts w:cs="Segoe UI"/>
+                          <w:sz w:val="40"/>
+                        </w:rPr>
+                      </w:pPr>
+                      <w:r>
+                        <w:rPr>
+                          <w:rFonts w:cs="Segoe UI"/>
+                          <w:sz w:val="40"/>
+                        </w:rPr>
+                        <w:t xml:space="preserve">Video demo: </w:t>
+                      </w:r>
+                      <w:hyperlink r:id="rId12" w:history="1">
+                        <w:r>
+                          <w:rPr>
+                            <w:rStyle w:val="Hyperlink"/>
+                            <w:rFonts w:cs="Segoe UI"/>
+                            <w:sz w:val="40"/>
+                          </w:rPr>
+                          <w:t>https://youtu.be/23Chm6VWQY0</w:t>
+                        </w:r>
+                      </w:hyperlink>
+                      <w:r>
+                        <w:rPr>
+                          <w:rFonts w:cs="Segoe UI"/>
+                          <w:sz w:val="40"/>
+                        </w:rPr>
+                        <w:t xml:space="preserve"> </w:t>
+                      </w:r>
+                    </w:p>
                   </w:txbxContent>
                 </v:textbox>
               </v:shape>
@@ -449,6 +567,8 @@
           <w:rFonts w:cs="Segoe UI"/>
         </w:rPr>
       </w:pPr>
+      <w:bookmarkStart w:id="0" w:name="_GoBack"/>
+      <w:bookmarkEnd w:id="0"/>
     </w:p>
     <w:p>
       <w:pPr>
@@ -522,7 +642,7 @@
                     </pic:cNvPicPr>
                   </pic:nvPicPr>
                   <pic:blipFill>
-                    <a:blip r:embed="rId9" cstate="print">
+                    <a:blip r:embed="rId13" cstate="print">
                       <a:extLst>
                         <a:ext uri="{28A0092B-C50C-407E-A947-70E740481C1C}">
                           <a14:useLocalDpi xmlns:a14="http://schemas.microsoft.com/office/drawing/2010/main" val="0"/>
@@ -3245,7 +3365,7 @@
       <w:pPr>
         <w:pStyle w:val="Heading1"/>
       </w:pPr>
-      <w:bookmarkStart w:id="0" w:name="_Toc533620880"/>
+      <w:bookmarkStart w:id="1" w:name="_Toc533620880"/>
       <w:proofErr w:type="spellStart"/>
       <w:r>
         <w:lastRenderedPageBreak/>
@@ -3267,7 +3387,7 @@
       <w:r>
         <w:t>nhân</w:t>
       </w:r>
-      <w:bookmarkEnd w:id="0"/>
+      <w:bookmarkEnd w:id="1"/>
       <w:proofErr w:type="spellEnd"/>
     </w:p>
     <w:tbl>
@@ -3553,7 +3673,7 @@
       <w:pPr>
         <w:pStyle w:val="Heading1"/>
       </w:pPr>
-      <w:bookmarkStart w:id="1" w:name="_Toc533620881"/>
+      <w:bookmarkStart w:id="2" w:name="_Toc533620881"/>
       <w:proofErr w:type="spellStart"/>
       <w:r>
         <w:t>Các</w:t>
@@ -3590,14 +3710,14 @@
       <w:r>
         <w:t>được</w:t>
       </w:r>
-      <w:bookmarkEnd w:id="1"/>
+      <w:bookmarkEnd w:id="2"/>
       <w:proofErr w:type="spellEnd"/>
     </w:p>
     <w:p>
       <w:pPr>
         <w:pStyle w:val="Heading2"/>
       </w:pPr>
-      <w:bookmarkStart w:id="2" w:name="_Toc533620882"/>
+      <w:bookmarkStart w:id="3" w:name="_Toc533620882"/>
       <w:proofErr w:type="spellStart"/>
       <w:r>
         <w:t>Đăng</w:t>
@@ -3626,14 +3746,14 @@
       <w:r>
         <w:t>xuất</w:t>
       </w:r>
-      <w:bookmarkEnd w:id="2"/>
+      <w:bookmarkEnd w:id="3"/>
       <w:proofErr w:type="spellEnd"/>
     </w:p>
     <w:p>
       <w:pPr>
         <w:pStyle w:val="Heading3"/>
       </w:pPr>
-      <w:bookmarkStart w:id="3" w:name="_Toc533620883"/>
+      <w:bookmarkStart w:id="4" w:name="_Toc533620883"/>
       <w:proofErr w:type="spellStart"/>
       <w:r>
         <w:t>Đăng</w:t>
@@ -3678,7 +3798,7 @@
       <w:r>
         <w:t>mật</w:t>
       </w:r>
-      <w:bookmarkEnd w:id="3"/>
+      <w:bookmarkEnd w:id="4"/>
       <w:proofErr w:type="spellEnd"/>
     </w:p>
     <w:p>
@@ -3746,7 +3866,7 @@
                     <pic:cNvPicPr/>
                   </pic:nvPicPr>
                   <pic:blipFill>
-                    <a:blip r:embed="rId10"/>
+                    <a:blip r:embed="rId14"/>
                     <a:stretch>
                       <a:fillRect/>
                     </a:stretch>
@@ -3833,7 +3953,7 @@
                     <pic:cNvPicPr/>
                   </pic:nvPicPr>
                   <pic:blipFill>
-                    <a:blip r:embed="rId11"/>
+                    <a:blip r:embed="rId15"/>
                     <a:stretch>
                       <a:fillRect/>
                     </a:stretch>
@@ -3919,7 +4039,7 @@
                     <pic:cNvPicPr/>
                   </pic:nvPicPr>
                   <pic:blipFill>
-                    <a:blip r:embed="rId12"/>
+                    <a:blip r:embed="rId16"/>
                     <a:stretch>
                       <a:fillRect/>
                     </a:stretch>
@@ -3944,7 +4064,7 @@
       <w:pPr>
         <w:pStyle w:val="Heading3"/>
       </w:pPr>
-      <w:bookmarkStart w:id="4" w:name="_Toc533620884"/>
+      <w:bookmarkStart w:id="5" w:name="_Toc533620884"/>
       <w:proofErr w:type="spellStart"/>
       <w:r>
         <w:lastRenderedPageBreak/>
@@ -3986,13 +4106,13 @@
       <w:r>
         <w:t xml:space="preserve"> local storage</w:t>
       </w:r>
-      <w:bookmarkEnd w:id="4"/>
+      <w:bookmarkEnd w:id="5"/>
     </w:p>
     <w:p>
       <w:pPr>
         <w:pStyle w:val="Heading3"/>
       </w:pPr>
-      <w:bookmarkStart w:id="5" w:name="_Toc533620885"/>
+      <w:bookmarkStart w:id="6" w:name="_Toc533620885"/>
       <w:proofErr w:type="spellStart"/>
       <w:r>
         <w:t>Đăng</w:t>
@@ -4069,14 +4189,14 @@
       <w:r>
         <w:t>nhập</w:t>
       </w:r>
-      <w:bookmarkEnd w:id="5"/>
+      <w:bookmarkEnd w:id="6"/>
       <w:proofErr w:type="spellEnd"/>
     </w:p>
     <w:p>
       <w:pPr>
         <w:pStyle w:val="Heading2"/>
       </w:pPr>
-      <w:bookmarkStart w:id="6" w:name="_Toc533620886"/>
+      <w:bookmarkStart w:id="7" w:name="_Toc533620886"/>
       <w:r>
         <w:t xml:space="preserve">Trang </w:t>
       </w:r>
@@ -4092,14 +4212,14 @@
       <w:r>
         <w:t>nhân</w:t>
       </w:r>
-      <w:bookmarkEnd w:id="6"/>
+      <w:bookmarkEnd w:id="7"/>
       <w:proofErr w:type="spellEnd"/>
     </w:p>
     <w:p>
       <w:pPr>
         <w:pStyle w:val="Heading3"/>
       </w:pPr>
-      <w:bookmarkStart w:id="7" w:name="_Toc533620887"/>
+      <w:bookmarkStart w:id="8" w:name="_Toc533620887"/>
       <w:proofErr w:type="spellStart"/>
       <w:r>
         <w:t>Hiển</w:t>
@@ -4140,7 +4260,7 @@
       <w:r>
         <w:t xml:space="preserve"> DO</w:t>
       </w:r>
-      <w:bookmarkEnd w:id="7"/>
+      <w:bookmarkEnd w:id="8"/>
     </w:p>
     <w:p>
       <w:pPr>
@@ -4474,7 +4594,7 @@
                     <pic:cNvPicPr/>
                   </pic:nvPicPr>
                   <pic:blipFill>
-                    <a:blip r:embed="rId13"/>
+                    <a:blip r:embed="rId17"/>
                     <a:stretch>
                       <a:fillRect/>
                     </a:stretch>
@@ -4499,7 +4619,7 @@
       <w:pPr>
         <w:pStyle w:val="Heading3"/>
       </w:pPr>
-      <w:bookmarkStart w:id="8" w:name="_Toc533620888"/>
+      <w:bookmarkStart w:id="9" w:name="_Toc533620888"/>
       <w:proofErr w:type="spellStart"/>
       <w:r>
         <w:t>Hiển</w:t>
@@ -4636,7 +4756,7 @@
       <w:r>
         <w:t xml:space="preserve"> FOOD</w:t>
       </w:r>
-      <w:bookmarkEnd w:id="8"/>
+      <w:bookmarkEnd w:id="9"/>
     </w:p>
     <w:p>
       <w:pPr>
@@ -4720,7 +4840,7 @@
                     <pic:cNvPicPr/>
                   </pic:nvPicPr>
                   <pic:blipFill>
-                    <a:blip r:embed="rId14"/>
+                    <a:blip r:embed="rId18"/>
                     <a:stretch>
                       <a:fillRect/>
                     </a:stretch>
@@ -4850,7 +4970,7 @@
                     <pic:cNvPicPr/>
                   </pic:nvPicPr>
                   <pic:blipFill>
-                    <a:blip r:embed="rId15"/>
+                    <a:blip r:embed="rId19"/>
                     <a:stretch>
                       <a:fillRect/>
                     </a:stretch>
@@ -4875,7 +4995,7 @@
       <w:pPr>
         <w:pStyle w:val="Heading3"/>
       </w:pPr>
-      <w:bookmarkStart w:id="9" w:name="_Toc533620889"/>
+      <w:bookmarkStart w:id="10" w:name="_Toc533620889"/>
       <w:proofErr w:type="spellStart"/>
       <w:r>
         <w:t>Đăng</w:t>
@@ -4908,7 +5028,7 @@
       <w:r>
         <w:t xml:space="preserve"> NHON</w:t>
       </w:r>
-      <w:bookmarkEnd w:id="9"/>
+      <w:bookmarkEnd w:id="10"/>
     </w:p>
     <w:p>
       <w:pPr>
@@ -4934,7 +5054,7 @@
                     <pic:cNvPicPr/>
                   </pic:nvPicPr>
                   <pic:blipFill>
-                    <a:blip r:embed="rId16"/>
+                    <a:blip r:embed="rId20"/>
                     <a:stretch>
                       <a:fillRect/>
                     </a:stretch>
@@ -4959,7 +5079,7 @@
       <w:pPr>
         <w:pStyle w:val="Heading3"/>
       </w:pPr>
-      <w:bookmarkStart w:id="10" w:name="_Toc533620890"/>
+      <w:bookmarkStart w:id="11" w:name="_Toc533620890"/>
       <w:proofErr w:type="spellStart"/>
       <w:r>
         <w:lastRenderedPageBreak/>
@@ -4977,7 +5097,7 @@
       <w:r>
         <w:t xml:space="preserve"> FOOD</w:t>
       </w:r>
-      <w:bookmarkEnd w:id="10"/>
+      <w:bookmarkEnd w:id="11"/>
     </w:p>
     <w:p>
       <w:pPr>
@@ -5003,7 +5123,7 @@
                     <pic:cNvPicPr/>
                   </pic:nvPicPr>
                   <pic:blipFill>
-                    <a:blip r:embed="rId17"/>
+                    <a:blip r:embed="rId21"/>
                     <a:stretch>
                       <a:fillRect/>
                     </a:stretch>
@@ -5028,7 +5148,7 @@
       <w:pPr>
         <w:pStyle w:val="Heading3"/>
       </w:pPr>
-      <w:bookmarkStart w:id="11" w:name="_Toc533620891"/>
+      <w:bookmarkStart w:id="12" w:name="_Toc533620891"/>
       <w:proofErr w:type="spellStart"/>
       <w:r>
         <w:t>Cập</w:t>
@@ -5069,7 +5189,7 @@
       <w:r>
         <w:t xml:space="preserve"> NHON</w:t>
       </w:r>
-      <w:bookmarkEnd w:id="11"/>
+      <w:bookmarkEnd w:id="12"/>
     </w:p>
     <w:p>
       <w:pPr>
@@ -5095,7 +5215,7 @@
                     <pic:cNvPicPr/>
                   </pic:nvPicPr>
                   <pic:blipFill>
-                    <a:blip r:embed="rId18"/>
+                    <a:blip r:embed="rId22"/>
                     <a:stretch>
                       <a:fillRect/>
                     </a:stretch>
@@ -5120,7 +5240,7 @@
       <w:pPr>
         <w:pStyle w:val="Heading3"/>
       </w:pPr>
-      <w:bookmarkStart w:id="12" w:name="_Toc533620892"/>
+      <w:bookmarkStart w:id="13" w:name="_Toc533620892"/>
       <w:proofErr w:type="spellStart"/>
       <w:r>
         <w:lastRenderedPageBreak/>
@@ -5162,7 +5282,7 @@
       <w:r>
         <w:t xml:space="preserve"> NHON</w:t>
       </w:r>
-      <w:bookmarkEnd w:id="12"/>
+      <w:bookmarkEnd w:id="13"/>
     </w:p>
     <w:p>
       <w:pPr>
@@ -5188,7 +5308,7 @@
                     <pic:cNvPicPr/>
                   </pic:nvPicPr>
                   <pic:blipFill>
-                    <a:blip r:embed="rId19"/>
+                    <a:blip r:embed="rId23"/>
                     <a:stretch>
                       <a:fillRect/>
                     </a:stretch>
@@ -5213,7 +5333,7 @@
       <w:pPr>
         <w:pStyle w:val="Heading3"/>
       </w:pPr>
-      <w:bookmarkStart w:id="13" w:name="_Toc533620893"/>
+      <w:bookmarkStart w:id="14" w:name="_Toc533620893"/>
       <w:proofErr w:type="spellStart"/>
       <w:r>
         <w:lastRenderedPageBreak/>
@@ -5279,7 +5399,7 @@
       <w:r>
         <w:t xml:space="preserve"> FOOD</w:t>
       </w:r>
-      <w:bookmarkEnd w:id="13"/>
+      <w:bookmarkEnd w:id="14"/>
     </w:p>
     <w:p>
       <w:pPr>
@@ -5305,7 +5425,7 @@
                     <pic:cNvPicPr/>
                   </pic:nvPicPr>
                   <pic:blipFill>
-                    <a:blip r:embed="rId20"/>
+                    <a:blip r:embed="rId24"/>
                     <a:stretch>
                       <a:fillRect/>
                     </a:stretch>
@@ -5330,7 +5450,7 @@
       <w:pPr>
         <w:pStyle w:val="Heading3"/>
       </w:pPr>
-      <w:bookmarkStart w:id="14" w:name="_Toc533620894"/>
+      <w:bookmarkStart w:id="15" w:name="_Toc533620894"/>
       <w:proofErr w:type="spellStart"/>
       <w:r>
         <w:lastRenderedPageBreak/>
@@ -5364,7 +5484,7 @@
       <w:r>
         <w:t xml:space="preserve"> DO</w:t>
       </w:r>
-      <w:bookmarkEnd w:id="14"/>
+      <w:bookmarkEnd w:id="15"/>
     </w:p>
     <w:p>
       <w:pPr>
@@ -5390,7 +5510,7 @@
                     <pic:cNvPicPr/>
                   </pic:nvPicPr>
                   <pic:blipFill>
-                    <a:blip r:embed="rId21"/>
+                    <a:blip r:embed="rId25"/>
                     <a:stretch>
                       <a:fillRect/>
                     </a:stretch>
@@ -5415,7 +5535,7 @@
       <w:pPr>
         <w:pStyle w:val="Heading3"/>
       </w:pPr>
-      <w:bookmarkStart w:id="15" w:name="_Toc533620895"/>
+      <w:bookmarkStart w:id="16" w:name="_Toc533620895"/>
       <w:proofErr w:type="spellStart"/>
       <w:r>
         <w:lastRenderedPageBreak/>
@@ -5489,7 +5609,7 @@
       <w:r>
         <w:t>) DO</w:t>
       </w:r>
-      <w:bookmarkEnd w:id="15"/>
+      <w:bookmarkEnd w:id="16"/>
     </w:p>
     <w:p>
       <w:pPr>
@@ -5515,7 +5635,7 @@
                     <pic:cNvPicPr/>
                   </pic:nvPicPr>
                   <pic:blipFill>
-                    <a:blip r:embed="rId22"/>
+                    <a:blip r:embed="rId26"/>
                     <a:stretch>
                       <a:fillRect/>
                     </a:stretch>
@@ -5540,7 +5660,7 @@
       <w:pPr>
         <w:pStyle w:val="Heading2"/>
       </w:pPr>
-      <w:bookmarkStart w:id="16" w:name="_Toc533620896"/>
+      <w:bookmarkStart w:id="17" w:name="_Toc533620896"/>
       <w:proofErr w:type="spellStart"/>
       <w:r>
         <w:lastRenderedPageBreak/>
@@ -5570,14 +5690,14 @@
       <w:r>
         <w:t>dịch</w:t>
       </w:r>
-      <w:bookmarkEnd w:id="16"/>
+      <w:bookmarkEnd w:id="17"/>
       <w:proofErr w:type="spellEnd"/>
     </w:p>
     <w:p>
       <w:pPr>
         <w:pStyle w:val="Heading3"/>
       </w:pPr>
-      <w:bookmarkStart w:id="17" w:name="_Toc533620897"/>
+      <w:bookmarkStart w:id="18" w:name="_Toc533620897"/>
       <w:proofErr w:type="spellStart"/>
       <w:r>
         <w:t>Hiển</w:t>
@@ -5626,7 +5746,7 @@
       <w:r>
         <w:t xml:space="preserve"> FOOD</w:t>
       </w:r>
-      <w:bookmarkEnd w:id="17"/>
+      <w:bookmarkEnd w:id="18"/>
     </w:p>
     <w:p>
       <w:pPr>
@@ -5652,7 +5772,7 @@
                     <pic:cNvPicPr/>
                   </pic:nvPicPr>
                   <pic:blipFill>
-                    <a:blip r:embed="rId23"/>
+                    <a:blip r:embed="rId27"/>
                     <a:stretch>
                       <a:fillRect/>
                     </a:stretch>
@@ -5677,7 +5797,7 @@
       <w:pPr>
         <w:pStyle w:val="Heading2"/>
       </w:pPr>
-      <w:bookmarkStart w:id="18" w:name="_Toc533620898"/>
+      <w:bookmarkStart w:id="19" w:name="_Toc533620898"/>
       <w:proofErr w:type="spellStart"/>
       <w:r>
         <w:t>Dòng</w:t>
@@ -5698,14 +5818,14 @@
       <w:r>
         <w:t>gian</w:t>
       </w:r>
-      <w:bookmarkEnd w:id="18"/>
+      <w:bookmarkEnd w:id="19"/>
       <w:proofErr w:type="spellEnd"/>
     </w:p>
     <w:p>
       <w:pPr>
         <w:pStyle w:val="Heading3"/>
       </w:pPr>
-      <w:bookmarkStart w:id="19" w:name="_Toc533620899"/>
+      <w:bookmarkStart w:id="20" w:name="_Toc533620899"/>
       <w:proofErr w:type="spellStart"/>
       <w:r>
         <w:t>Hiển</w:t>
@@ -5786,7 +5906,7 @@
       <w:r>
         <w:t xml:space="preserve"> FOOD</w:t>
       </w:r>
-      <w:bookmarkEnd w:id="19"/>
+      <w:bookmarkEnd w:id="20"/>
     </w:p>
     <w:p>
       <w:pPr>
@@ -5878,7 +5998,7 @@
                     <pic:cNvPicPr/>
                   </pic:nvPicPr>
                   <pic:blipFill>
-                    <a:blip r:embed="rId24"/>
+                    <a:blip r:embed="rId28"/>
                     <a:stretch>
                       <a:fillRect/>
                     </a:stretch>
@@ -5960,7 +6080,7 @@
                     <pic:cNvPicPr/>
                   </pic:nvPicPr>
                   <pic:blipFill>
-                    <a:blip r:embed="rId25"/>
+                    <a:blip r:embed="rId29"/>
                     <a:stretch>
                       <a:fillRect/>
                     </a:stretch>
@@ -5985,7 +6105,7 @@
       <w:pPr>
         <w:pStyle w:val="Heading3"/>
       </w:pPr>
-      <w:bookmarkStart w:id="20" w:name="_Toc533620900"/>
+      <w:bookmarkStart w:id="21" w:name="_Toc533620900"/>
       <w:proofErr w:type="spellStart"/>
       <w:r>
         <w:t>Tự</w:t>
@@ -6087,94 +6207,6 @@
         <w:t>trang</w:t>
       </w:r>
       <w:proofErr w:type="spellEnd"/>
-      <w:r>
-        <w:t xml:space="preserve"> DO</w:t>
-      </w:r>
-      <w:bookmarkEnd w:id="20"/>
-    </w:p>
-    <w:p>
-      <w:pPr>
-        <w:jc w:val="center"/>
-      </w:pPr>
-    </w:p>
-    <w:p>
-      <w:pPr>
-        <w:pStyle w:val="Heading3"/>
-      </w:pPr>
-      <w:bookmarkStart w:id="21" w:name="_Toc533620901"/>
-      <w:proofErr w:type="spellStart"/>
-      <w:r>
-        <w:lastRenderedPageBreak/>
-        <w:t>Tương</w:t>
-      </w:r>
-      <w:proofErr w:type="spellEnd"/>
-      <w:r>
-        <w:t xml:space="preserve"> </w:t>
-      </w:r>
-      <w:proofErr w:type="spellStart"/>
-      <w:r>
-        <w:t>tác</w:t>
-      </w:r>
-      <w:proofErr w:type="spellEnd"/>
-      <w:r>
-        <w:t xml:space="preserve"> </w:t>
-      </w:r>
-      <w:proofErr w:type="spellStart"/>
-      <w:r>
-        <w:t>trên</w:t>
-      </w:r>
-      <w:proofErr w:type="spellEnd"/>
-      <w:r>
-        <w:t xml:space="preserve"> </w:t>
-      </w:r>
-      <w:proofErr w:type="spellStart"/>
-      <w:r>
-        <w:t>hoạt</w:t>
-      </w:r>
-      <w:proofErr w:type="spellEnd"/>
-      <w:r>
-        <w:t xml:space="preserve"> </w:t>
-      </w:r>
-      <w:proofErr w:type="spellStart"/>
-      <w:r>
-        <w:t>động</w:t>
-      </w:r>
-      <w:proofErr w:type="spellEnd"/>
-      <w:r>
-        <w:t xml:space="preserve"> (</w:t>
-      </w:r>
-      <w:proofErr w:type="spellStart"/>
-      <w:r>
-        <w:t>bình</w:t>
-      </w:r>
-      <w:proofErr w:type="spellEnd"/>
-      <w:r>
-        <w:t xml:space="preserve"> </w:t>
-      </w:r>
-      <w:proofErr w:type="spellStart"/>
-      <w:r>
-        <w:t>luận</w:t>
-      </w:r>
-      <w:proofErr w:type="spellEnd"/>
-      <w:r>
-        <w:t xml:space="preserve">, </w:t>
-      </w:r>
-      <w:proofErr w:type="spellStart"/>
-      <w:r>
-        <w:t>phản</w:t>
-      </w:r>
-      <w:proofErr w:type="spellEnd"/>
-      <w:r>
-        <w:t xml:space="preserve"> </w:t>
-      </w:r>
-      <w:proofErr w:type="spellStart"/>
-      <w:r>
-        <w:t>ứng</w:t>
-      </w:r>
-      <w:proofErr w:type="spellEnd"/>
-      <w:r>
-        <w:t>)</w:t>
-      </w:r>
       <w:r>
         <w:t xml:space="preserve"> DO</w:t>
       </w:r>
@@ -6182,29 +6214,117 @@
     </w:p>
     <w:p>
       <w:pPr>
-        <w:pStyle w:val="Heading2"/>
-      </w:pPr>
-      <w:bookmarkStart w:id="22" w:name="_Toc533620902"/>
-      <w:proofErr w:type="spellStart"/>
-      <w:r>
-        <w:t>Thông</w:t>
-      </w:r>
-      <w:proofErr w:type="spellEnd"/>
-      <w:r>
-        <w:t xml:space="preserve"> </w:t>
-      </w:r>
-      <w:proofErr w:type="spellStart"/>
-      <w:r>
-        <w:t>báo</w:t>
-      </w:r>
-      <w:bookmarkEnd w:id="22"/>
-      <w:proofErr w:type="spellEnd"/>
+        <w:jc w:val="center"/>
+      </w:pPr>
     </w:p>
     <w:p>
       <w:pPr>
         <w:pStyle w:val="Heading3"/>
       </w:pPr>
-      <w:bookmarkStart w:id="23" w:name="_Toc533620903"/>
+      <w:bookmarkStart w:id="22" w:name="_Toc533620901"/>
+      <w:proofErr w:type="spellStart"/>
+      <w:r>
+        <w:lastRenderedPageBreak/>
+        <w:t>Tương</w:t>
+      </w:r>
+      <w:proofErr w:type="spellEnd"/>
+      <w:r>
+        <w:t xml:space="preserve"> </w:t>
+      </w:r>
+      <w:proofErr w:type="spellStart"/>
+      <w:r>
+        <w:t>tác</w:t>
+      </w:r>
+      <w:proofErr w:type="spellEnd"/>
+      <w:r>
+        <w:t xml:space="preserve"> </w:t>
+      </w:r>
+      <w:proofErr w:type="spellStart"/>
+      <w:r>
+        <w:t>trên</w:t>
+      </w:r>
+      <w:proofErr w:type="spellEnd"/>
+      <w:r>
+        <w:t xml:space="preserve"> </w:t>
+      </w:r>
+      <w:proofErr w:type="spellStart"/>
+      <w:r>
+        <w:t>hoạt</w:t>
+      </w:r>
+      <w:proofErr w:type="spellEnd"/>
+      <w:r>
+        <w:t xml:space="preserve"> </w:t>
+      </w:r>
+      <w:proofErr w:type="spellStart"/>
+      <w:r>
+        <w:t>động</w:t>
+      </w:r>
+      <w:proofErr w:type="spellEnd"/>
+      <w:r>
+        <w:t xml:space="preserve"> (</w:t>
+      </w:r>
+      <w:proofErr w:type="spellStart"/>
+      <w:r>
+        <w:t>bình</w:t>
+      </w:r>
+      <w:proofErr w:type="spellEnd"/>
+      <w:r>
+        <w:t xml:space="preserve"> </w:t>
+      </w:r>
+      <w:proofErr w:type="spellStart"/>
+      <w:r>
+        <w:t>luận</w:t>
+      </w:r>
+      <w:proofErr w:type="spellEnd"/>
+      <w:r>
+        <w:t xml:space="preserve">, </w:t>
+      </w:r>
+      <w:proofErr w:type="spellStart"/>
+      <w:r>
+        <w:t>phản</w:t>
+      </w:r>
+      <w:proofErr w:type="spellEnd"/>
+      <w:r>
+        <w:t xml:space="preserve"> </w:t>
+      </w:r>
+      <w:proofErr w:type="spellStart"/>
+      <w:r>
+        <w:t>ứng</w:t>
+      </w:r>
+      <w:proofErr w:type="spellEnd"/>
+      <w:r>
+        <w:t>)</w:t>
+      </w:r>
+      <w:r>
+        <w:t xml:space="preserve"> DO</w:t>
+      </w:r>
+      <w:bookmarkEnd w:id="22"/>
+    </w:p>
+    <w:p>
+      <w:pPr>
+        <w:pStyle w:val="Heading2"/>
+      </w:pPr>
+      <w:bookmarkStart w:id="23" w:name="_Toc533620902"/>
+      <w:proofErr w:type="spellStart"/>
+      <w:r>
+        <w:t>Thông</w:t>
+      </w:r>
+      <w:proofErr w:type="spellEnd"/>
+      <w:r>
+        <w:t xml:space="preserve"> </w:t>
+      </w:r>
+      <w:proofErr w:type="spellStart"/>
+      <w:r>
+        <w:t>báo</w:t>
+      </w:r>
+      <w:bookmarkEnd w:id="23"/>
+      <w:proofErr w:type="spellEnd"/>
+    </w:p>
+    <w:p>
+      <w:pPr>
+        <w:pStyle w:val="Heading3"/>
+      </w:pPr>
+      <w:bookmarkStart w:id="24" w:name="_Toc533620903"/>
       <w:proofErr w:type="spellStart"/>
       <w:r>
         <w:t>Giao</w:t>
@@ -6233,7 +6353,7 @@
       <w:r>
         <w:t>bại</w:t>
       </w:r>
-      <w:bookmarkEnd w:id="23"/>
+      <w:bookmarkEnd w:id="24"/>
       <w:proofErr w:type="spellEnd"/>
     </w:p>
     <w:p>
@@ -6260,7 +6380,7 @@
                     <pic:cNvPicPr/>
                   </pic:nvPicPr>
                   <pic:blipFill>
-                    <a:blip r:embed="rId26"/>
+                    <a:blip r:embed="rId30"/>
                     <a:stretch>
                       <a:fillRect/>
                     </a:stretch>
@@ -6285,7 +6405,7 @@
       <w:pPr>
         <w:pStyle w:val="Heading3"/>
       </w:pPr>
-      <w:bookmarkStart w:id="24" w:name="_Toc533620904"/>
+      <w:bookmarkStart w:id="25" w:name="_Toc533620904"/>
       <w:proofErr w:type="spellStart"/>
       <w:r>
         <w:t>Tăng</w:t>
@@ -6314,21 +6434,21 @@
       <w:r>
         <w:t>dư</w:t>
       </w:r>
-      <w:bookmarkEnd w:id="24"/>
+      <w:bookmarkEnd w:id="25"/>
       <w:proofErr w:type="spellEnd"/>
     </w:p>
     <w:p>
       <w:pPr>
         <w:pStyle w:val="Heading2"/>
       </w:pPr>
-      <w:bookmarkStart w:id="25" w:name="_Toc533620905"/>
+      <w:bookmarkStart w:id="26" w:name="_Toc533620905"/>
       <w:r>
         <w:t>Hosting</w:t>
       </w:r>
-      <w:bookmarkEnd w:id="25"/>
+      <w:bookmarkEnd w:id="26"/>
     </w:p>
     <w:p>
-      <w:hyperlink r:id="rId27" w:history="1">
+      <w:hyperlink r:id="rId31" w:history="1">
         <w:r>
           <w:rPr>
             <w:rStyle w:val="Hyperlink"/>
@@ -6339,8 +6459,6 @@
       <w:r>
         <w:t xml:space="preserve"> </w:t>
       </w:r>
-      <w:bookmarkStart w:id="26" w:name="_GoBack"/>
-      <w:bookmarkEnd w:id="26"/>
     </w:p>
     <w:p>
       <w:pPr>
@@ -8007,8 +8125,8 @@
       </w:r>
     </w:p>
     <w:sectPr>
-      <w:headerReference w:type="default" r:id="rId28"/>
-      <w:footerReference w:type="default" r:id="rId29"/>
+      <w:headerReference w:type="default" r:id="rId32"/>
+      <w:footerReference w:type="default" r:id="rId33"/>
       <w:pgSz w:w="12240" w:h="15840"/>
       <w:pgMar w:top="990" w:right="1080" w:bottom="1080" w:left="1080" w:header="720" w:footer="720" w:gutter="0"/>
       <w:cols w:space="720"/>
@@ -14942,6 +15060,7 @@
     <w:rsid w:val="00F010B2"/>
     <w:rsid w:val="00F1735D"/>
     <w:rsid w:val="00F518AA"/>
+    <w:rsid w:val="00F95EC9"/>
   </w:rsids>
   <m:mathPr>
     <m:mathFont m:val="Cambria Math"/>
@@ -15730,7 +15849,7 @@
 </file>
 
 <file path=customXml/itemProps2.xml><?xml version="1.0" encoding="utf-8"?>
-<ds:datastoreItem xmlns:ds="http://schemas.openxmlformats.org/officeDocument/2006/customXml" ds:itemID="{49D08FBC-EF85-456C-BD08-A818A9B55DBF}">
+<ds:datastoreItem xmlns:ds="http://schemas.openxmlformats.org/officeDocument/2006/customXml" ds:itemID="{25329C68-B924-431A-8DB6-D444FCB9157F}">
   <ds:schemaRefs>
     <ds:schemaRef ds:uri="http://schemas.openxmlformats.org/officeDocument/2006/bibliography"/>
   </ds:schemaRefs>

</xml_diff>

<commit_message>
Cập nhật bài nộp cuối cùng
</commit_message>
<xml_diff>
--- a/report.docx
+++ b/report.docx
@@ -113,15 +113,7 @@
                                 <w:color w:val="FFFFFF" w:themeColor="background1"/>
                                 <w:sz w:val="96"/>
                               </w:rPr>
-                              <w:t>ĐỒ</w:t>
-                            </w:r>
-                            <w:r>
-                              <w:rPr>
-                                <w:b/>
-                                <w:color w:val="FFFFFF" w:themeColor="background1"/>
-                                <w:sz w:val="96"/>
-                              </w:rPr>
-                              <w:t xml:space="preserve"> ÁN CUỐI KỲ</w:t>
+                              <w:t>ĐỒ ÁN CUỐI KỲ</w:t>
                             </w:r>
                           </w:p>
                         </w:txbxContent>
@@ -162,15 +154,7 @@
                           <w:color w:val="FFFFFF" w:themeColor="background1"/>
                           <w:sz w:val="96"/>
                         </w:rPr>
-                        <w:t>ĐỒ</w:t>
-                      </w:r>
-                      <w:r>
-                        <w:rPr>
-                          <w:b/>
-                          <w:color w:val="FFFFFF" w:themeColor="background1"/>
-                          <w:sz w:val="96"/>
-                        </w:rPr>
-                        <w:t xml:space="preserve"> ÁN CUỐI KỲ</w:t>
+                        <w:t>ĐỒ ÁN CUỐI KỲ</w:t>
                       </w:r>
                     </w:p>
                   </w:txbxContent>
@@ -334,6 +318,79 @@
                                 <w:sz w:val="40"/>
                               </w:rPr>
                             </w:pPr>
+                            <w:proofErr w:type="spellStart"/>
+                            <w:r>
+                              <w:rPr>
+                                <w:rFonts w:cs="Segoe UI"/>
+                                <w:sz w:val="40"/>
+                              </w:rPr>
+                              <w:t>Điểm</w:t>
+                            </w:r>
+                            <w:proofErr w:type="spellEnd"/>
+                            <w:r>
+                              <w:rPr>
+                                <w:rFonts w:cs="Segoe UI"/>
+                                <w:sz w:val="40"/>
+                              </w:rPr>
+                              <w:t xml:space="preserve"> </w:t>
+                            </w:r>
+                            <w:proofErr w:type="spellStart"/>
+                            <w:r>
+                              <w:rPr>
+                                <w:rFonts w:cs="Segoe UI"/>
+                                <w:sz w:val="40"/>
+                              </w:rPr>
+                              <w:t>tự</w:t>
+                            </w:r>
+                            <w:proofErr w:type="spellEnd"/>
+                            <w:r>
+                              <w:rPr>
+                                <w:rFonts w:cs="Segoe UI"/>
+                                <w:sz w:val="40"/>
+                              </w:rPr>
+                              <w:t xml:space="preserve"> </w:t>
+                            </w:r>
+                            <w:proofErr w:type="spellStart"/>
+                            <w:r>
+                              <w:rPr>
+                                <w:rFonts w:cs="Segoe UI"/>
+                                <w:sz w:val="40"/>
+                              </w:rPr>
+                              <w:t>đánh</w:t>
+                            </w:r>
+                            <w:proofErr w:type="spellEnd"/>
+                            <w:r>
+                              <w:rPr>
+                                <w:rFonts w:cs="Segoe UI"/>
+                                <w:sz w:val="40"/>
+                              </w:rPr>
+                              <w:t xml:space="preserve"> </w:t>
+                            </w:r>
+                            <w:proofErr w:type="spellStart"/>
+                            <w:r>
+                              <w:rPr>
+                                <w:rFonts w:cs="Segoe UI"/>
+                                <w:sz w:val="40"/>
+                              </w:rPr>
+                              <w:t>giá</w:t>
+                            </w:r>
+                            <w:proofErr w:type="spellEnd"/>
+                            <w:r>
+                              <w:rPr>
+                                <w:rFonts w:cs="Segoe UI"/>
+                                <w:sz w:val="40"/>
+                              </w:rPr>
+                              <w:t>: 4.5đ (Light-app 7.5đ*0.6)</w:t>
+                            </w:r>
+                          </w:p>
+                          <w:p>
+                            <w:pPr>
+                              <w:jc w:val="center"/>
+                              <w:rPr>
+                                <w:rFonts w:cs="Segoe UI"/>
+                                <w:sz w:val="40"/>
+                              </w:rPr>
+                            </w:pPr>
                             <w:r>
                               <w:rPr>
                                 <w:rFonts w:cs="Segoe UI"/>
@@ -374,7 +431,23 @@
                                   <w:rFonts w:cs="Segoe UI"/>
                                   <w:sz w:val="40"/>
                                 </w:rPr>
-                                <w:t>https://youtu.be/23Chm6VWQY0</w:t>
+                                <w:t>https://you</w:t>
+                              </w:r>
+                              <w:r>
+                                <w:rPr>
+                                  <w:rStyle w:val="Hyperlink"/>
+                                  <w:rFonts w:cs="Segoe UI"/>
+                                  <w:sz w:val="40"/>
+                                </w:rPr>
+                                <w:t>t</w:t>
+                              </w:r>
+                              <w:r>
+                                <w:rPr>
+                                  <w:rStyle w:val="Hyperlink"/>
+                                  <w:rFonts w:cs="Segoe UI"/>
+                                  <w:sz w:val="40"/>
+                                </w:rPr>
+                                <w:t>u.be/23Chm6VWQY0</w:t>
                               </w:r>
                             </w:hyperlink>
                             <w:r>
@@ -467,6 +540,79 @@
                           <w:sz w:val="40"/>
                         </w:rPr>
                       </w:pPr>
+                      <w:proofErr w:type="spellStart"/>
+                      <w:r>
+                        <w:rPr>
+                          <w:rFonts w:cs="Segoe UI"/>
+                          <w:sz w:val="40"/>
+                        </w:rPr>
+                        <w:t>Điểm</w:t>
+                      </w:r>
+                      <w:proofErr w:type="spellEnd"/>
+                      <w:r>
+                        <w:rPr>
+                          <w:rFonts w:cs="Segoe UI"/>
+                          <w:sz w:val="40"/>
+                        </w:rPr>
+                        <w:t xml:space="preserve"> </w:t>
+                      </w:r>
+                      <w:proofErr w:type="spellStart"/>
+                      <w:r>
+                        <w:rPr>
+                          <w:rFonts w:cs="Segoe UI"/>
+                          <w:sz w:val="40"/>
+                        </w:rPr>
+                        <w:t>tự</w:t>
+                      </w:r>
+                      <w:proofErr w:type="spellEnd"/>
+                      <w:r>
+                        <w:rPr>
+                          <w:rFonts w:cs="Segoe UI"/>
+                          <w:sz w:val="40"/>
+                        </w:rPr>
+                        <w:t xml:space="preserve"> </w:t>
+                      </w:r>
+                      <w:proofErr w:type="spellStart"/>
+                      <w:r>
+                        <w:rPr>
+                          <w:rFonts w:cs="Segoe UI"/>
+                          <w:sz w:val="40"/>
+                        </w:rPr>
+                        <w:t>đánh</w:t>
+                      </w:r>
+                      <w:proofErr w:type="spellEnd"/>
+                      <w:r>
+                        <w:rPr>
+                          <w:rFonts w:cs="Segoe UI"/>
+                          <w:sz w:val="40"/>
+                        </w:rPr>
+                        <w:t xml:space="preserve"> </w:t>
+                      </w:r>
+                      <w:proofErr w:type="spellStart"/>
+                      <w:r>
+                        <w:rPr>
+                          <w:rFonts w:cs="Segoe UI"/>
+                          <w:sz w:val="40"/>
+                        </w:rPr>
+                        <w:t>giá</w:t>
+                      </w:r>
+                      <w:proofErr w:type="spellEnd"/>
+                      <w:r>
+                        <w:rPr>
+                          <w:rFonts w:cs="Segoe UI"/>
+                          <w:sz w:val="40"/>
+                        </w:rPr>
+                        <w:t>: 4.5đ (Light-app 7.5đ*0.6)</w:t>
+                      </w:r>
+                    </w:p>
+                    <w:p>
+                      <w:pPr>
+                        <w:jc w:val="center"/>
+                        <w:rPr>
+                          <w:rFonts w:cs="Segoe UI"/>
+                          <w:sz w:val="40"/>
+                        </w:rPr>
+                      </w:pPr>
                       <w:r>
                         <w:rPr>
                           <w:rFonts w:cs="Segoe UI"/>
@@ -507,7 +653,23 @@
                             <w:rFonts w:cs="Segoe UI"/>
                             <w:sz w:val="40"/>
                           </w:rPr>
-                          <w:t>https://youtu.be/23Chm6VWQY0</w:t>
+                          <w:t>https://you</w:t>
+                        </w:r>
+                        <w:r>
+                          <w:rPr>
+                            <w:rStyle w:val="Hyperlink"/>
+                            <w:rFonts w:cs="Segoe UI"/>
+                            <w:sz w:val="40"/>
+                          </w:rPr>
+                          <w:t>t</w:t>
+                        </w:r>
+                        <w:r>
+                          <w:rPr>
+                            <w:rStyle w:val="Hyperlink"/>
+                            <w:rFonts w:cs="Segoe UI"/>
+                            <w:sz w:val="40"/>
+                          </w:rPr>
+                          <w:t>u.be/23Chm6VWQY0</w:t>
                         </w:r>
                       </w:hyperlink>
                       <w:r>
@@ -567,8 +729,6 @@
           <w:rFonts w:cs="Segoe UI"/>
         </w:rPr>
       </w:pPr>
-      <w:bookmarkStart w:id="0" w:name="_GoBack"/>
-      <w:bookmarkEnd w:id="0"/>
     </w:p>
     <w:p>
       <w:pPr>
@@ -1135,6 +1295,8 @@
             <w:t>Table of Contents</w:t>
           </w:r>
         </w:p>
+        <w:bookmarkStart w:id="0" w:name="_GoBack"/>
+        <w:bookmarkEnd w:id="0"/>
         <w:p>
           <w:pPr>
             <w:pStyle w:val="TOC1"/>
@@ -1157,7 +1319,7 @@
           <w:r>
             <w:fldChar w:fldCharType="separate"/>
           </w:r>
-          <w:hyperlink w:anchor="_Toc533620880" w:history="1">
+          <w:hyperlink w:anchor="_Toc533701741" w:history="1">
             <w:r>
               <w:rPr>
                 <w:rStyle w:val="Hyperlink"/>
@@ -1200,7 +1362,7 @@
                 <w:noProof/>
                 <w:webHidden/>
               </w:rPr>
-              <w:instrText xml:space="preserve"> PAGEREF _Toc533620880 \h </w:instrText>
+              <w:instrText xml:space="preserve"> PAGEREF _Toc533701741 \h </w:instrText>
             </w:r>
             <w:r>
               <w:rPr>
@@ -1244,7 +1406,7 @@
               <w:sz w:val="22"/>
             </w:rPr>
           </w:pPr>
-          <w:hyperlink w:anchor="_Toc533620881" w:history="1">
+          <w:hyperlink w:anchor="_Toc533701742" w:history="1">
             <w:r>
               <w:rPr>
                 <w:rStyle w:val="Hyperlink"/>
@@ -1287,7 +1449,7 @@
                 <w:noProof/>
                 <w:webHidden/>
               </w:rPr>
-              <w:instrText xml:space="preserve"> PAGEREF _Toc533620881 \h </w:instrText>
+              <w:instrText xml:space="preserve"> PAGEREF _Toc533701742 \h </w:instrText>
             </w:r>
             <w:r>
               <w:rPr>
@@ -1331,7 +1493,7 @@
               <w:sz w:val="22"/>
             </w:rPr>
           </w:pPr>
-          <w:hyperlink w:anchor="_Toc533620882" w:history="1">
+          <w:hyperlink w:anchor="_Toc533701743" w:history="1">
             <w:r>
               <w:rPr>
                 <w:rStyle w:val="Hyperlink"/>
@@ -1373,7 +1535,7 @@
                 <w:noProof/>
                 <w:webHidden/>
               </w:rPr>
-              <w:instrText xml:space="preserve"> PAGEREF _Toc533620882 \h </w:instrText>
+              <w:instrText xml:space="preserve"> PAGEREF _Toc533701743 \h </w:instrText>
             </w:r>
             <w:r>
               <w:rPr>
@@ -1415,7 +1577,7 @@
               <w:sz w:val="22"/>
             </w:rPr>
           </w:pPr>
-          <w:hyperlink w:anchor="_Toc533620883" w:history="1">
+          <w:hyperlink w:anchor="_Toc533701744" w:history="1">
             <w:r>
               <w:rPr>
                 <w:rStyle w:val="Hyperlink"/>
@@ -1451,7 +1613,7 @@
               <w:rPr>
                 <w:webHidden/>
               </w:rPr>
-              <w:instrText xml:space="preserve"> PAGEREF _Toc533620883 \h </w:instrText>
+              <w:instrText xml:space="preserve"> PAGEREF _Toc533701744 \h </w:instrText>
             </w:r>
             <w:r>
               <w:rPr>
@@ -1489,7 +1651,7 @@
               <w:sz w:val="22"/>
             </w:rPr>
           </w:pPr>
-          <w:hyperlink w:anchor="_Toc533620884" w:history="1">
+          <w:hyperlink w:anchor="_Toc533701745" w:history="1">
             <w:r>
               <w:rPr>
                 <w:rStyle w:val="Hyperlink"/>
@@ -1525,7 +1687,7 @@
               <w:rPr>
                 <w:webHidden/>
               </w:rPr>
-              <w:instrText xml:space="preserve"> PAGEREF _Toc533620884 \h </w:instrText>
+              <w:instrText xml:space="preserve"> PAGEREF _Toc533701745 \h </w:instrText>
             </w:r>
             <w:r>
               <w:rPr>
@@ -1563,7 +1725,7 @@
               <w:sz w:val="22"/>
             </w:rPr>
           </w:pPr>
-          <w:hyperlink w:anchor="_Toc533620885" w:history="1">
+          <w:hyperlink w:anchor="_Toc533701746" w:history="1">
             <w:r>
               <w:rPr>
                 <w:rStyle w:val="Hyperlink"/>
@@ -1599,7 +1761,7 @@
               <w:rPr>
                 <w:webHidden/>
               </w:rPr>
-              <w:instrText xml:space="preserve"> PAGEREF _Toc533620885 \h </w:instrText>
+              <w:instrText xml:space="preserve"> PAGEREF _Toc533701746 \h </w:instrText>
             </w:r>
             <w:r>
               <w:rPr>
@@ -1639,7 +1801,7 @@
               <w:sz w:val="22"/>
             </w:rPr>
           </w:pPr>
-          <w:hyperlink w:anchor="_Toc533620886" w:history="1">
+          <w:hyperlink w:anchor="_Toc533701747" w:history="1">
             <w:r>
               <w:rPr>
                 <w:rStyle w:val="Hyperlink"/>
@@ -1681,7 +1843,7 @@
                 <w:noProof/>
                 <w:webHidden/>
               </w:rPr>
-              <w:instrText xml:space="preserve"> PAGEREF _Toc533620886 \h </w:instrText>
+              <w:instrText xml:space="preserve"> PAGEREF _Toc533701747 \h </w:instrText>
             </w:r>
             <w:r>
               <w:rPr>
@@ -1723,7 +1885,7 @@
               <w:sz w:val="22"/>
             </w:rPr>
           </w:pPr>
-          <w:hyperlink w:anchor="_Toc533620887" w:history="1">
+          <w:hyperlink w:anchor="_Toc533701748" w:history="1">
             <w:r>
               <w:rPr>
                 <w:rStyle w:val="Hyperlink"/>
@@ -1741,7 +1903,7 @@
               <w:rPr>
                 <w:rStyle w:val="Hyperlink"/>
               </w:rPr>
-              <w:t>Hiển thị thông tin cá nhân DO</w:t>
+              <w:t>Hiển thị thông tin cá nhân</w:t>
             </w:r>
             <w:r>
               <w:rPr>
@@ -1759,7 +1921,7 @@
               <w:rPr>
                 <w:webHidden/>
               </w:rPr>
-              <w:instrText xml:space="preserve"> PAGEREF _Toc533620887 \h </w:instrText>
+              <w:instrText xml:space="preserve"> PAGEREF _Toc533701748 \h </w:instrText>
             </w:r>
             <w:r>
               <w:rPr>
@@ -1797,7 +1959,7 @@
               <w:sz w:val="22"/>
             </w:rPr>
           </w:pPr>
-          <w:hyperlink w:anchor="_Toc533620888" w:history="1">
+          <w:hyperlink w:anchor="_Toc533701749" w:history="1">
             <w:r>
               <w:rPr>
                 <w:rStyle w:val="Hyperlink"/>
@@ -1815,7 +1977,7 @@
               <w:rPr>
                 <w:rStyle w:val="Hyperlink"/>
               </w:rPr>
-              <w:t>Hiển thị dòng thời gian và các tương tác (bình luận, phản ứng), xem chi tiết bài viết FOOD</w:t>
+              <w:t>Hiển thị dòng thời gian và các tương tác (bình luận, phản ứng), xem chi tiết bài viết</w:t>
             </w:r>
             <w:r>
               <w:rPr>
@@ -1833,7 +1995,7 @@
               <w:rPr>
                 <w:webHidden/>
               </w:rPr>
-              <w:instrText xml:space="preserve"> PAGEREF _Toc533620888 \h </w:instrText>
+              <w:instrText xml:space="preserve"> PAGEREF _Toc533701749 \h </w:instrText>
             </w:r>
             <w:r>
               <w:rPr>
@@ -1871,7 +2033,7 @@
               <w:sz w:val="22"/>
             </w:rPr>
           </w:pPr>
-          <w:hyperlink w:anchor="_Toc533620889" w:history="1">
+          <w:hyperlink w:anchor="_Toc533701750" w:history="1">
             <w:r>
               <w:rPr>
                 <w:rStyle w:val="Hyperlink"/>
@@ -1889,7 +2051,7 @@
               <w:rPr>
                 <w:rStyle w:val="Hyperlink"/>
               </w:rPr>
-              <w:t>Đăng bài viết mới NHON</w:t>
+              <w:t>Đăng bài viết mới</w:t>
             </w:r>
             <w:r>
               <w:rPr>
@@ -1907,7 +2069,7 @@
               <w:rPr>
                 <w:webHidden/>
               </w:rPr>
-              <w:instrText xml:space="preserve"> PAGEREF _Toc533620889 \h </w:instrText>
+              <w:instrText xml:space="preserve"> PAGEREF _Toc533701750 \h </w:instrText>
             </w:r>
             <w:r>
               <w:rPr>
@@ -1945,7 +2107,7 @@
               <w:sz w:val="22"/>
             </w:rPr>
           </w:pPr>
-          <w:hyperlink w:anchor="_Toc533620890" w:history="1">
+          <w:hyperlink w:anchor="_Toc533701751" w:history="1">
             <w:r>
               <w:rPr>
                 <w:rStyle w:val="Hyperlink"/>
@@ -1963,7 +2125,7 @@
               <w:rPr>
                 <w:rStyle w:val="Hyperlink"/>
               </w:rPr>
-              <w:t>Chuyển khoản FOOD</w:t>
+              <w:t>Chuyển khoản</w:t>
             </w:r>
             <w:r>
               <w:rPr>
@@ -1981,7 +2143,7 @@
               <w:rPr>
                 <w:webHidden/>
               </w:rPr>
-              <w:instrText xml:space="preserve"> PAGEREF _Toc533620890 \h </w:instrText>
+              <w:instrText xml:space="preserve"> PAGEREF _Toc533701751 \h </w:instrText>
             </w:r>
             <w:r>
               <w:rPr>
@@ -2019,7 +2181,7 @@
               <w:sz w:val="22"/>
             </w:rPr>
           </w:pPr>
-          <w:hyperlink w:anchor="_Toc533620891" w:history="1">
+          <w:hyperlink w:anchor="_Toc533701752" w:history="1">
             <w:r>
               <w:rPr>
                 <w:rStyle w:val="Hyperlink"/>
@@ -2037,7 +2199,7 @@
               <w:rPr>
                 <w:rStyle w:val="Hyperlink"/>
               </w:rPr>
-              <w:t>Cập nhật ảnh đại diện NHON</w:t>
+              <w:t>Cập nhật ảnh đại diện</w:t>
             </w:r>
             <w:r>
               <w:rPr>
@@ -2055,7 +2217,7 @@
               <w:rPr>
                 <w:webHidden/>
               </w:rPr>
-              <w:instrText xml:space="preserve"> PAGEREF _Toc533620891 \h </w:instrText>
+              <w:instrText xml:space="preserve"> PAGEREF _Toc533701752 \h </w:instrText>
             </w:r>
             <w:r>
               <w:rPr>
@@ -2093,7 +2255,7 @@
               <w:sz w:val="22"/>
             </w:rPr>
           </w:pPr>
-          <w:hyperlink w:anchor="_Toc533620892" w:history="1">
+          <w:hyperlink w:anchor="_Toc533701753" w:history="1">
             <w:r>
               <w:rPr>
                 <w:rStyle w:val="Hyperlink"/>
@@ -2111,7 +2273,7 @@
               <w:rPr>
                 <w:rStyle w:val="Hyperlink"/>
               </w:rPr>
-              <w:t>Cập nhật tên hiển thị NHON</w:t>
+              <w:t>Cập nhật tên hiển thị</w:t>
             </w:r>
             <w:r>
               <w:rPr>
@@ -2129,7 +2291,7 @@
               <w:rPr>
                 <w:webHidden/>
               </w:rPr>
-              <w:instrText xml:space="preserve"> PAGEREF _Toc533620892 \h </w:instrText>
+              <w:instrText xml:space="preserve"> PAGEREF _Toc533701753 \h </w:instrText>
             </w:r>
             <w:r>
               <w:rPr>
@@ -2167,7 +2329,7 @@
               <w:sz w:val="22"/>
             </w:rPr>
           </w:pPr>
-          <w:hyperlink w:anchor="_Toc533620893" w:history="1">
+          <w:hyperlink w:anchor="_Toc533701754" w:history="1">
             <w:r>
               <w:rPr>
                 <w:rStyle w:val="Hyperlink"/>
@@ -2185,7 +2347,7 @@
               <w:rPr>
                 <w:rStyle w:val="Hyperlink"/>
               </w:rPr>
-              <w:t>Thêm xóa người trong danh sách theo dõi FOOD</w:t>
+              <w:t>Thêm xóa người trong danh sách theo dõi</w:t>
             </w:r>
             <w:r>
               <w:rPr>
@@ -2203,7 +2365,7 @@
               <w:rPr>
                 <w:webHidden/>
               </w:rPr>
-              <w:instrText xml:space="preserve"> PAGEREF _Toc533620893 \h </w:instrText>
+              <w:instrText xml:space="preserve"> PAGEREF _Toc533701754 \h </w:instrText>
             </w:r>
             <w:r>
               <w:rPr>
@@ -2241,7 +2403,7 @@
               <w:sz w:val="22"/>
             </w:rPr>
           </w:pPr>
-          <w:hyperlink w:anchor="_Toc533620894" w:history="1">
+          <w:hyperlink w:anchor="_Toc533701755" w:history="1">
             <w:r>
               <w:rPr>
                 <w:rStyle w:val="Hyperlink"/>
@@ -2259,7 +2421,7 @@
               <w:rPr>
                 <w:rStyle w:val="Hyperlink"/>
               </w:rPr>
-              <w:t>Tạo tài khoản mới DO</w:t>
+              <w:t>Tạo tài khoản mới</w:t>
             </w:r>
             <w:r>
               <w:rPr>
@@ -2277,7 +2439,7 @@
               <w:rPr>
                 <w:webHidden/>
               </w:rPr>
-              <w:instrText xml:space="preserve"> PAGEREF _Toc533620894 \h </w:instrText>
+              <w:instrText xml:space="preserve"> PAGEREF _Toc533701755 \h </w:instrText>
             </w:r>
             <w:r>
               <w:rPr>
@@ -2315,7 +2477,7 @@
               <w:sz w:val="22"/>
             </w:rPr>
           </w:pPr>
-          <w:hyperlink w:anchor="_Toc533620895" w:history="1">
+          <w:hyperlink w:anchor="_Toc533701756" w:history="1">
             <w:r>
               <w:rPr>
                 <w:rStyle w:val="Hyperlink"/>
@@ -2333,7 +2495,7 @@
               <w:rPr>
                 <w:rStyle w:val="Hyperlink"/>
               </w:rPr>
-              <w:t>Tương tác trên bài viết (bình luận, phản ứng) DO</w:t>
+              <w:t>Tương tác trên bài viết (bình luận, phản ứng)</w:t>
             </w:r>
             <w:r>
               <w:rPr>
@@ -2351,7 +2513,7 @@
               <w:rPr>
                 <w:webHidden/>
               </w:rPr>
-              <w:instrText xml:space="preserve"> PAGEREF _Toc533620895 \h </w:instrText>
+              <w:instrText xml:space="preserve"> PAGEREF _Toc533701756 \h </w:instrText>
             </w:r>
             <w:r>
               <w:rPr>
@@ -2391,7 +2553,7 @@
               <w:sz w:val="22"/>
             </w:rPr>
           </w:pPr>
-          <w:hyperlink w:anchor="_Toc533620896" w:history="1">
+          <w:hyperlink w:anchor="_Toc533701757" w:history="1">
             <w:r>
               <w:rPr>
                 <w:rStyle w:val="Hyperlink"/>
@@ -2433,7 +2595,7 @@
                 <w:noProof/>
                 <w:webHidden/>
               </w:rPr>
-              <w:instrText xml:space="preserve"> PAGEREF _Toc533620896 \h </w:instrText>
+              <w:instrText xml:space="preserve"> PAGEREF _Toc533701757 \h </w:instrText>
             </w:r>
             <w:r>
               <w:rPr>
@@ -2475,7 +2637,7 @@
               <w:sz w:val="22"/>
             </w:rPr>
           </w:pPr>
-          <w:hyperlink w:anchor="_Toc533620897" w:history="1">
+          <w:hyperlink w:anchor="_Toc533701758" w:history="1">
             <w:r>
               <w:rPr>
                 <w:rStyle w:val="Hyperlink"/>
@@ -2493,7 +2655,7 @@
               <w:rPr>
                 <w:rStyle w:val="Hyperlink"/>
               </w:rPr>
-              <w:t>Hiển thị lịch sử giao dịch FOOD</w:t>
+              <w:t>Hiển thị lịch sử giao dịch</w:t>
             </w:r>
             <w:r>
               <w:rPr>
@@ -2511,7 +2673,7 @@
               <w:rPr>
                 <w:webHidden/>
               </w:rPr>
-              <w:instrText xml:space="preserve"> PAGEREF _Toc533620897 \h </w:instrText>
+              <w:instrText xml:space="preserve"> PAGEREF _Toc533701758 \h </w:instrText>
             </w:r>
             <w:r>
               <w:rPr>
@@ -2551,7 +2713,7 @@
               <w:sz w:val="22"/>
             </w:rPr>
           </w:pPr>
-          <w:hyperlink w:anchor="_Toc533620898" w:history="1">
+          <w:hyperlink w:anchor="_Toc533701759" w:history="1">
             <w:r>
               <w:rPr>
                 <w:rStyle w:val="Hyperlink"/>
@@ -2593,7 +2755,7 @@
                 <w:noProof/>
                 <w:webHidden/>
               </w:rPr>
-              <w:instrText xml:space="preserve"> PAGEREF _Toc533620898 \h </w:instrText>
+              <w:instrText xml:space="preserve"> PAGEREF _Toc533701759 \h </w:instrText>
             </w:r>
             <w:r>
               <w:rPr>
@@ -2635,7 +2797,7 @@
               <w:sz w:val="22"/>
             </w:rPr>
           </w:pPr>
-          <w:hyperlink w:anchor="_Toc533620899" w:history="1">
+          <w:hyperlink w:anchor="_Toc533701760" w:history="1">
             <w:r>
               <w:rPr>
                 <w:rStyle w:val="Hyperlink"/>
@@ -2653,7 +2815,7 @@
               <w:rPr>
                 <w:rStyle w:val="Hyperlink"/>
               </w:rPr>
-              <w:t>Hiển thị các hoạt động công cộng và tương tác FOOD</w:t>
+              <w:t>Hiển thị các hoạt động công cộng và tương tác</w:t>
             </w:r>
             <w:r>
               <w:rPr>
@@ -2671,7 +2833,7 @@
               <w:rPr>
                 <w:webHidden/>
               </w:rPr>
-              <w:instrText xml:space="preserve"> PAGEREF _Toc533620899 \h </w:instrText>
+              <w:instrText xml:space="preserve"> PAGEREF _Toc533701760 \h </w:instrText>
             </w:r>
             <w:r>
               <w:rPr>
@@ -2709,7 +2871,7 @@
               <w:sz w:val="22"/>
             </w:rPr>
           </w:pPr>
-          <w:hyperlink w:anchor="_Toc533620900" w:history="1">
+          <w:hyperlink w:anchor="_Toc533701761" w:history="1">
             <w:r>
               <w:rPr>
                 <w:rStyle w:val="Hyperlink"/>
@@ -2727,7 +2889,7 @@
               <w:rPr>
                 <w:rStyle w:val="Hyperlink"/>
               </w:rPr>
-              <w:t>Tự động tải các hoạt động trước đó khi kéo đến cuối trang DO</w:t>
+              <w:t>Tự động tải các hoạt động trước đó khi kéo đến cuối trang</w:t>
             </w:r>
             <w:r>
               <w:rPr>
@@ -2745,7 +2907,7 @@
               <w:rPr>
                 <w:webHidden/>
               </w:rPr>
-              <w:instrText xml:space="preserve"> PAGEREF _Toc533620900 \h </w:instrText>
+              <w:instrText xml:space="preserve"> PAGEREF _Toc533701761 \h </w:instrText>
             </w:r>
             <w:r>
               <w:rPr>
@@ -2783,7 +2945,7 @@
               <w:sz w:val="22"/>
             </w:rPr>
           </w:pPr>
-          <w:hyperlink w:anchor="_Toc533620901" w:history="1">
+          <w:hyperlink w:anchor="_Toc533701762" w:history="1">
             <w:r>
               <w:rPr>
                 <w:rStyle w:val="Hyperlink"/>
@@ -2801,7 +2963,7 @@
               <w:rPr>
                 <w:rStyle w:val="Hyperlink"/>
               </w:rPr>
-              <w:t>Tương tác trên hoạt động (bình luận, phản ứng) DO</w:t>
+              <w:t>Tương tác trên hoạt động (bình luận, phản ứng)</w:t>
             </w:r>
             <w:r>
               <w:rPr>
@@ -2819,7 +2981,7 @@
               <w:rPr>
                 <w:webHidden/>
               </w:rPr>
-              <w:instrText xml:space="preserve"> PAGEREF _Toc533620901 \h </w:instrText>
+              <w:instrText xml:space="preserve"> PAGEREF _Toc533701762 \h </w:instrText>
             </w:r>
             <w:r>
               <w:rPr>
@@ -2859,7 +3021,7 @@
               <w:sz w:val="22"/>
             </w:rPr>
           </w:pPr>
-          <w:hyperlink w:anchor="_Toc533620902" w:history="1">
+          <w:hyperlink w:anchor="_Toc533701763" w:history="1">
             <w:r>
               <w:rPr>
                 <w:rStyle w:val="Hyperlink"/>
@@ -2901,7 +3063,7 @@
                 <w:noProof/>
                 <w:webHidden/>
               </w:rPr>
-              <w:instrText xml:space="preserve"> PAGEREF _Toc533620902 \h </w:instrText>
+              <w:instrText xml:space="preserve"> PAGEREF _Toc533701763 \h </w:instrText>
             </w:r>
             <w:r>
               <w:rPr>
@@ -2943,7 +3105,7 @@
               <w:sz w:val="22"/>
             </w:rPr>
           </w:pPr>
-          <w:hyperlink w:anchor="_Toc533620903" w:history="1">
+          <w:hyperlink w:anchor="_Toc533701764" w:history="1">
             <w:r>
               <w:rPr>
                 <w:rStyle w:val="Hyperlink"/>
@@ -2979,7 +3141,7 @@
               <w:rPr>
                 <w:webHidden/>
               </w:rPr>
-              <w:instrText xml:space="preserve"> PAGEREF _Toc533620903 \h </w:instrText>
+              <w:instrText xml:space="preserve"> PAGEREF _Toc533701764 \h </w:instrText>
             </w:r>
             <w:r>
               <w:rPr>
@@ -3017,7 +3179,7 @@
               <w:sz w:val="22"/>
             </w:rPr>
           </w:pPr>
-          <w:hyperlink w:anchor="_Toc533620904" w:history="1">
+          <w:hyperlink w:anchor="_Toc533701765" w:history="1">
             <w:r>
               <w:rPr>
                 <w:rStyle w:val="Hyperlink"/>
@@ -3053,7 +3215,7 @@
               <w:rPr>
                 <w:webHidden/>
               </w:rPr>
-              <w:instrText xml:space="preserve"> PAGEREF _Toc533620904 \h </w:instrText>
+              <w:instrText xml:space="preserve"> PAGEREF _Toc533701765 \h </w:instrText>
             </w:r>
             <w:r>
               <w:rPr>
@@ -3093,7 +3255,7 @@
               <w:sz w:val="22"/>
             </w:rPr>
           </w:pPr>
-          <w:hyperlink w:anchor="_Toc533620905" w:history="1">
+          <w:hyperlink w:anchor="_Toc533701766" w:history="1">
             <w:r>
               <w:rPr>
                 <w:rStyle w:val="Hyperlink"/>
@@ -3135,7 +3297,93 @@
                 <w:noProof/>
                 <w:webHidden/>
               </w:rPr>
-              <w:instrText xml:space="preserve"> PAGEREF _Toc533620905 \h </w:instrText>
+              <w:instrText xml:space="preserve"> PAGEREF _Toc533701766 \h </w:instrText>
+            </w:r>
+            <w:r>
+              <w:rPr>
+                <w:noProof/>
+                <w:webHidden/>
+              </w:rPr>
+            </w:r>
+            <w:r>
+              <w:rPr>
+                <w:noProof/>
+                <w:webHidden/>
+              </w:rPr>
+              <w:fldChar w:fldCharType="separate"/>
+            </w:r>
+            <w:r>
+              <w:rPr>
+                <w:noProof/>
+                <w:webHidden/>
+              </w:rPr>
+              <w:t>17</w:t>
+            </w:r>
+            <w:r>
+              <w:rPr>
+                <w:noProof/>
+                <w:webHidden/>
+              </w:rPr>
+              <w:fldChar w:fldCharType="end"/>
+            </w:r>
+          </w:hyperlink>
+        </w:p>
+        <w:p>
+          <w:pPr>
+            <w:pStyle w:val="TOC2"/>
+            <w:tabs>
+              <w:tab w:val="left" w:pos="780"/>
+              <w:tab w:val="right" w:leader="dot" w:pos="10070"/>
+            </w:tabs>
+            <w:rPr>
+              <w:rFonts w:asciiTheme="minorHAnsi" w:eastAsiaTheme="minorEastAsia" w:hAnsiTheme="minorHAnsi"/>
+              <w:noProof/>
+              <w:sz w:val="22"/>
+            </w:rPr>
+          </w:pPr>
+          <w:hyperlink w:anchor="_Toc533701767" w:history="1">
+            <w:r>
+              <w:rPr>
+                <w:rStyle w:val="Hyperlink"/>
+                <w:noProof/>
+              </w:rPr>
+              <w:t>3.7</w:t>
+            </w:r>
+            <w:r>
+              <w:rPr>
+                <w:rFonts w:asciiTheme="minorHAnsi" w:eastAsiaTheme="minorEastAsia" w:hAnsiTheme="minorHAnsi"/>
+                <w:noProof/>
+                <w:sz w:val="22"/>
+              </w:rPr>
+              <w:tab/>
+            </w:r>
+            <w:r>
+              <w:rPr>
+                <w:rStyle w:val="Hyperlink"/>
+                <w:noProof/>
+              </w:rPr>
+              <w:t>Tìm kiếm người dùng bằng public key</w:t>
+            </w:r>
+            <w:r>
+              <w:rPr>
+                <w:noProof/>
+                <w:webHidden/>
+              </w:rPr>
+              <w:tab/>
+            </w:r>
+            <w:r>
+              <w:rPr>
+                <w:noProof/>
+                <w:webHidden/>
+              </w:rPr>
+              <w:fldChar w:fldCharType="begin"/>
+            </w:r>
+            <w:r>
+              <w:rPr>
+                <w:noProof/>
+                <w:webHidden/>
+              </w:rPr>
+              <w:instrText xml:space="preserve"> PAGEREF _Toc533701767 \h </w:instrText>
             </w:r>
             <w:r>
               <w:rPr>
@@ -3179,7 +3427,7 @@
               <w:sz w:val="22"/>
             </w:rPr>
           </w:pPr>
-          <w:hyperlink w:anchor="_Toc533620906" w:history="1">
+          <w:hyperlink w:anchor="_Toc533701768" w:history="1">
             <w:r>
               <w:rPr>
                 <w:rStyle w:val="Hyperlink"/>
@@ -3222,7 +3470,7 @@
                 <w:noProof/>
                 <w:webHidden/>
               </w:rPr>
-              <w:instrText xml:space="preserve"> PAGEREF _Toc533620906 \h </w:instrText>
+              <w:instrText xml:space="preserve"> PAGEREF _Toc533701768 \h </w:instrText>
             </w:r>
             <w:r>
               <w:rPr>
@@ -3242,7 +3490,7 @@
                 <w:noProof/>
                 <w:webHidden/>
               </w:rPr>
-              <w:t>17</w:t>
+              <w:t>18</w:t>
             </w:r>
             <w:r>
               <w:rPr>
@@ -3266,7 +3514,7 @@
               <w:sz w:val="22"/>
             </w:rPr>
           </w:pPr>
-          <w:hyperlink w:anchor="_Toc533620907" w:history="1">
+          <w:hyperlink w:anchor="_Toc533701769" w:history="1">
             <w:r>
               <w:rPr>
                 <w:rStyle w:val="Hyperlink"/>
@@ -3288,7 +3536,7 @@
                 <w:rStyle w:val="Hyperlink"/>
                 <w:noProof/>
               </w:rPr>
-              <w:t>Bảng điểm</w:t>
+              <w:t>Điểm tự đánh giá</w:t>
             </w:r>
             <w:r>
               <w:rPr>
@@ -3309,7 +3557,7 @@
                 <w:noProof/>
                 <w:webHidden/>
               </w:rPr>
-              <w:instrText xml:space="preserve"> PAGEREF _Toc533620907 \h </w:instrText>
+              <w:instrText xml:space="preserve"> PAGEREF _Toc533701769 \h </w:instrText>
             </w:r>
             <w:r>
               <w:rPr>
@@ -3365,7 +3613,7 @@
       <w:pPr>
         <w:pStyle w:val="Heading1"/>
       </w:pPr>
-      <w:bookmarkStart w:id="1" w:name="_Toc533620880"/>
+      <w:bookmarkStart w:id="1" w:name="_Toc533701741"/>
       <w:proofErr w:type="spellStart"/>
       <w:r>
         <w:lastRenderedPageBreak/>
@@ -3673,7 +3921,7 @@
       <w:pPr>
         <w:pStyle w:val="Heading1"/>
       </w:pPr>
-      <w:bookmarkStart w:id="2" w:name="_Toc533620881"/>
+      <w:bookmarkStart w:id="2" w:name="_Toc533701742"/>
       <w:proofErr w:type="spellStart"/>
       <w:r>
         <w:t>Các</w:t>
@@ -3717,7 +3965,7 @@
       <w:pPr>
         <w:pStyle w:val="Heading2"/>
       </w:pPr>
-      <w:bookmarkStart w:id="3" w:name="_Toc533620882"/>
+      <w:bookmarkStart w:id="3" w:name="_Toc533701743"/>
       <w:proofErr w:type="spellStart"/>
       <w:r>
         <w:t>Đăng</w:t>
@@ -3753,7 +4001,7 @@
       <w:pPr>
         <w:pStyle w:val="Heading3"/>
       </w:pPr>
-      <w:bookmarkStart w:id="4" w:name="_Toc533620883"/>
+      <w:bookmarkStart w:id="4" w:name="_Toc533701744"/>
       <w:proofErr w:type="spellStart"/>
       <w:r>
         <w:t>Đăng</w:t>
@@ -4064,7 +4312,7 @@
       <w:pPr>
         <w:pStyle w:val="Heading3"/>
       </w:pPr>
-      <w:bookmarkStart w:id="5" w:name="_Toc533620884"/>
+      <w:bookmarkStart w:id="5" w:name="_Toc533701745"/>
       <w:proofErr w:type="spellStart"/>
       <w:r>
         <w:lastRenderedPageBreak/>
@@ -4112,7 +4360,7 @@
       <w:pPr>
         <w:pStyle w:val="Heading3"/>
       </w:pPr>
-      <w:bookmarkStart w:id="6" w:name="_Toc533620885"/>
+      <w:bookmarkStart w:id="6" w:name="_Toc533701746"/>
       <w:proofErr w:type="spellStart"/>
       <w:r>
         <w:t>Đăng</w:t>
@@ -4196,7 +4444,7 @@
       <w:pPr>
         <w:pStyle w:val="Heading2"/>
       </w:pPr>
-      <w:bookmarkStart w:id="7" w:name="_Toc533620886"/>
+      <w:bookmarkStart w:id="7" w:name="_Toc533701747"/>
       <w:r>
         <w:t xml:space="preserve">Trang </w:t>
       </w:r>
@@ -4219,7 +4467,7 @@
       <w:pPr>
         <w:pStyle w:val="Heading3"/>
       </w:pPr>
-      <w:bookmarkStart w:id="8" w:name="_Toc533620887"/>
+      <w:bookmarkStart w:id="8" w:name="_Toc533701748"/>
       <w:proofErr w:type="spellStart"/>
       <w:r>
         <w:t>Hiển</w:t>
@@ -4256,11 +4504,8 @@
       <w:r>
         <w:t>nhân</w:t>
       </w:r>
-      <w:proofErr w:type="spellEnd"/>
-      <w:r>
-        <w:t xml:space="preserve"> DO</w:t>
-      </w:r>
       <w:bookmarkEnd w:id="8"/>
+      <w:proofErr w:type="spellEnd"/>
     </w:p>
     <w:p>
       <w:pPr>
@@ -4619,7 +4864,7 @@
       <w:pPr>
         <w:pStyle w:val="Heading3"/>
       </w:pPr>
-      <w:bookmarkStart w:id="9" w:name="_Toc533620888"/>
+      <w:bookmarkStart w:id="9" w:name="_Toc533701749"/>
       <w:proofErr w:type="spellStart"/>
       <w:r>
         <w:t>Hiển</w:t>
@@ -4750,13 +4995,13 @@
       </w:r>
       <w:proofErr w:type="spellStart"/>
       <w:r>
-        <w:t>viết</w:t>
-      </w:r>
-      <w:proofErr w:type="spellEnd"/>
-      <w:r>
-        <w:t xml:space="preserve"> FOOD</w:t>
+        <w:t>viế</w:t>
+      </w:r>
+      <w:r>
+        <w:t>t</w:t>
       </w:r>
       <w:bookmarkEnd w:id="9"/>
+      <w:proofErr w:type="spellEnd"/>
     </w:p>
     <w:p>
       <w:pPr>
@@ -4995,7 +5240,7 @@
       <w:pPr>
         <w:pStyle w:val="Heading3"/>
       </w:pPr>
-      <w:bookmarkStart w:id="10" w:name="_Toc533620889"/>
+      <w:bookmarkStart w:id="10" w:name="_Toc533701750"/>
       <w:proofErr w:type="spellStart"/>
       <w:r>
         <w:t>Đăng</w:t>
@@ -5024,11 +5269,8 @@
       <w:r>
         <w:t>mới</w:t>
       </w:r>
-      <w:proofErr w:type="spellEnd"/>
-      <w:r>
-        <w:t xml:space="preserve"> NHON</w:t>
-      </w:r>
       <w:bookmarkEnd w:id="10"/>
+      <w:proofErr w:type="spellEnd"/>
     </w:p>
     <w:p>
       <w:pPr>
@@ -5079,7 +5321,7 @@
       <w:pPr>
         <w:pStyle w:val="Heading3"/>
       </w:pPr>
-      <w:bookmarkStart w:id="11" w:name="_Toc533620890"/>
+      <w:bookmarkStart w:id="11" w:name="_Toc533701751"/>
       <w:proofErr w:type="spellStart"/>
       <w:r>
         <w:lastRenderedPageBreak/>
@@ -5093,11 +5335,8 @@
       <w:r>
         <w:t>khoản</w:t>
       </w:r>
-      <w:proofErr w:type="spellEnd"/>
-      <w:r>
-        <w:t xml:space="preserve"> FOOD</w:t>
-      </w:r>
       <w:bookmarkEnd w:id="11"/>
+      <w:proofErr w:type="spellEnd"/>
     </w:p>
     <w:p>
       <w:pPr>
@@ -5148,7 +5387,7 @@
       <w:pPr>
         <w:pStyle w:val="Heading3"/>
       </w:pPr>
-      <w:bookmarkStart w:id="12" w:name="_Toc533620891"/>
+      <w:bookmarkStart w:id="12" w:name="_Toc533701752"/>
       <w:proofErr w:type="spellStart"/>
       <w:r>
         <w:t>Cập</w:t>
@@ -5185,11 +5424,8 @@
       <w:r>
         <w:t>diện</w:t>
       </w:r>
-      <w:proofErr w:type="spellEnd"/>
-      <w:r>
-        <w:t xml:space="preserve"> NHON</w:t>
-      </w:r>
       <w:bookmarkEnd w:id="12"/>
+      <w:proofErr w:type="spellEnd"/>
     </w:p>
     <w:p>
       <w:pPr>
@@ -5240,7 +5476,7 @@
       <w:pPr>
         <w:pStyle w:val="Heading3"/>
       </w:pPr>
-      <w:bookmarkStart w:id="13" w:name="_Toc533620892"/>
+      <w:bookmarkStart w:id="13" w:name="_Toc533701753"/>
       <w:proofErr w:type="spellStart"/>
       <w:r>
         <w:lastRenderedPageBreak/>
@@ -5278,11 +5514,8 @@
       <w:r>
         <w:t>thị</w:t>
       </w:r>
-      <w:proofErr w:type="spellEnd"/>
-      <w:r>
-        <w:t xml:space="preserve"> NHON</w:t>
-      </w:r>
       <w:bookmarkEnd w:id="13"/>
+      <w:proofErr w:type="spellEnd"/>
     </w:p>
     <w:p>
       <w:pPr>
@@ -5333,7 +5566,7 @@
       <w:pPr>
         <w:pStyle w:val="Heading3"/>
       </w:pPr>
-      <w:bookmarkStart w:id="14" w:name="_Toc533620893"/>
+      <w:bookmarkStart w:id="14" w:name="_Toc533701754"/>
       <w:proofErr w:type="spellStart"/>
       <w:r>
         <w:lastRenderedPageBreak/>
@@ -5395,11 +5628,8 @@
       <w:r>
         <w:t>dõi</w:t>
       </w:r>
-      <w:proofErr w:type="spellEnd"/>
-      <w:r>
-        <w:t xml:space="preserve"> FOOD</w:t>
-      </w:r>
       <w:bookmarkEnd w:id="14"/>
+      <w:proofErr w:type="spellEnd"/>
     </w:p>
     <w:p>
       <w:pPr>
@@ -5450,7 +5680,7 @@
       <w:pPr>
         <w:pStyle w:val="Heading3"/>
       </w:pPr>
-      <w:bookmarkStart w:id="15" w:name="_Toc533620894"/>
+      <w:bookmarkStart w:id="15" w:name="_Toc533701755"/>
       <w:proofErr w:type="spellStart"/>
       <w:r>
         <w:lastRenderedPageBreak/>
@@ -5480,11 +5710,8 @@
       <w:r>
         <w:t>mới</w:t>
       </w:r>
-      <w:proofErr w:type="spellEnd"/>
-      <w:r>
-        <w:t xml:space="preserve"> DO</w:t>
-      </w:r>
       <w:bookmarkEnd w:id="15"/>
+      <w:proofErr w:type="spellEnd"/>
     </w:p>
     <w:p>
       <w:pPr>
@@ -5535,7 +5762,7 @@
       <w:pPr>
         <w:pStyle w:val="Heading3"/>
       </w:pPr>
-      <w:bookmarkStart w:id="16" w:name="_Toc533620895"/>
+      <w:bookmarkStart w:id="16" w:name="_Toc533701756"/>
       <w:proofErr w:type="spellStart"/>
       <w:r>
         <w:lastRenderedPageBreak/>
@@ -5607,7 +5834,7 @@
       </w:r>
       <w:proofErr w:type="spellEnd"/>
       <w:r>
-        <w:t>) DO</w:t>
+        <w:t>)</w:t>
       </w:r>
       <w:bookmarkEnd w:id="16"/>
     </w:p>
@@ -5660,7 +5887,7 @@
       <w:pPr>
         <w:pStyle w:val="Heading2"/>
       </w:pPr>
-      <w:bookmarkStart w:id="17" w:name="_Toc533620896"/>
+      <w:bookmarkStart w:id="17" w:name="_Toc533701757"/>
       <w:proofErr w:type="spellStart"/>
       <w:r>
         <w:lastRenderedPageBreak/>
@@ -5697,7 +5924,7 @@
       <w:pPr>
         <w:pStyle w:val="Heading3"/>
       </w:pPr>
-      <w:bookmarkStart w:id="18" w:name="_Toc533620897"/>
+      <w:bookmarkStart w:id="18" w:name="_Toc533701758"/>
       <w:proofErr w:type="spellStart"/>
       <w:r>
         <w:t>Hiển</w:t>
@@ -5742,11 +5969,8 @@
       <w:r>
         <w:t>dịch</w:t>
       </w:r>
-      <w:proofErr w:type="spellEnd"/>
-      <w:r>
-        <w:t xml:space="preserve"> FOOD</w:t>
-      </w:r>
       <w:bookmarkEnd w:id="18"/>
+      <w:proofErr w:type="spellEnd"/>
     </w:p>
     <w:p>
       <w:pPr>
@@ -5797,7 +6021,7 @@
       <w:pPr>
         <w:pStyle w:val="Heading2"/>
       </w:pPr>
-      <w:bookmarkStart w:id="19" w:name="_Toc533620898"/>
+      <w:bookmarkStart w:id="19" w:name="_Toc533701759"/>
       <w:proofErr w:type="spellStart"/>
       <w:r>
         <w:t>Dòng</w:t>
@@ -5825,7 +6049,7 @@
       <w:pPr>
         <w:pStyle w:val="Heading3"/>
       </w:pPr>
-      <w:bookmarkStart w:id="20" w:name="_Toc533620899"/>
+      <w:bookmarkStart w:id="20" w:name="_Toc533701760"/>
       <w:proofErr w:type="spellStart"/>
       <w:r>
         <w:t>Hiển</w:t>
@@ -5902,11 +6126,8 @@
       <w:r>
         <w:t>tác</w:t>
       </w:r>
-      <w:proofErr w:type="spellEnd"/>
-      <w:r>
-        <w:t xml:space="preserve"> FOOD</w:t>
-      </w:r>
       <w:bookmarkEnd w:id="20"/>
+      <w:proofErr w:type="spellEnd"/>
     </w:p>
     <w:p>
       <w:pPr>
@@ -6105,7 +6326,7 @@
       <w:pPr>
         <w:pStyle w:val="Heading3"/>
       </w:pPr>
-      <w:bookmarkStart w:id="21" w:name="_Toc533620900"/>
+      <w:bookmarkStart w:id="21" w:name="_Toc533701761"/>
       <w:proofErr w:type="spellStart"/>
       <w:r>
         <w:t>Tự</w:t>
@@ -6206,11 +6427,8 @@
       <w:r>
         <w:t>trang</w:t>
       </w:r>
-      <w:proofErr w:type="spellEnd"/>
-      <w:r>
-        <w:t xml:space="preserve"> DO</w:t>
-      </w:r>
       <w:bookmarkEnd w:id="21"/>
+      <w:proofErr w:type="spellEnd"/>
     </w:p>
     <w:p>
       <w:pPr>
@@ -6221,7 +6439,7 @@
       <w:pPr>
         <w:pStyle w:val="Heading3"/>
       </w:pPr>
-      <w:bookmarkStart w:id="22" w:name="_Toc533620901"/>
+      <w:bookmarkStart w:id="22" w:name="_Toc533701762"/>
       <w:proofErr w:type="spellStart"/>
       <w:r>
         <w:lastRenderedPageBreak/>
@@ -6294,9 +6512,6 @@
       <w:proofErr w:type="spellEnd"/>
       <w:r>
         <w:t>)</w:t>
-      </w:r>
-      <w:r>
-        <w:t xml:space="preserve"> DO</w:t>
       </w:r>
       <w:bookmarkEnd w:id="22"/>
     </w:p>
@@ -6304,7 +6519,7 @@
       <w:pPr>
         <w:pStyle w:val="Heading2"/>
       </w:pPr>
-      <w:bookmarkStart w:id="23" w:name="_Toc533620902"/>
+      <w:bookmarkStart w:id="23" w:name="_Toc533701763"/>
       <w:proofErr w:type="spellStart"/>
       <w:r>
         <w:t>Thông</w:t>
@@ -6324,7 +6539,7 @@
       <w:pPr>
         <w:pStyle w:val="Heading3"/>
       </w:pPr>
-      <w:bookmarkStart w:id="24" w:name="_Toc533620903"/>
+      <w:bookmarkStart w:id="24" w:name="_Toc533701764"/>
       <w:proofErr w:type="spellStart"/>
       <w:r>
         <w:t>Giao</w:t>
@@ -6405,7 +6620,7 @@
       <w:pPr>
         <w:pStyle w:val="Heading3"/>
       </w:pPr>
-      <w:bookmarkStart w:id="25" w:name="_Toc533620904"/>
+      <w:bookmarkStart w:id="25" w:name="_Toc533701765"/>
       <w:proofErr w:type="spellStart"/>
       <w:r>
         <w:t>Tăng</w:t>
@@ -6441,7 +6656,7 @@
       <w:pPr>
         <w:pStyle w:val="Heading2"/>
       </w:pPr>
-      <w:bookmarkStart w:id="26" w:name="_Toc533620905"/>
+      <w:bookmarkStart w:id="26" w:name="_Toc533701766"/>
       <w:r>
         <w:t>Hosting</w:t>
       </w:r>
@@ -6462,11 +6677,104 @@
     </w:p>
     <w:p>
       <w:pPr>
+        <w:pStyle w:val="Heading2"/>
+      </w:pPr>
+      <w:bookmarkStart w:id="27" w:name="_Toc533701767"/>
+      <w:proofErr w:type="spellStart"/>
+      <w:r>
+        <w:t>Tìm</w:t>
+      </w:r>
+      <w:proofErr w:type="spellEnd"/>
+      <w:r>
+        <w:t xml:space="preserve"> </w:t>
+      </w:r>
+      <w:proofErr w:type="spellStart"/>
+      <w:r>
+        <w:t>kiếm</w:t>
+      </w:r>
+      <w:proofErr w:type="spellEnd"/>
+      <w:r>
+        <w:t xml:space="preserve"> </w:t>
+      </w:r>
+      <w:proofErr w:type="spellStart"/>
+      <w:r>
+        <w:t>người</w:t>
+      </w:r>
+      <w:proofErr w:type="spellEnd"/>
+      <w:r>
+        <w:t xml:space="preserve"> </w:t>
+      </w:r>
+      <w:proofErr w:type="spellStart"/>
+      <w:r>
+        <w:t>dùng</w:t>
+      </w:r>
+      <w:proofErr w:type="spellEnd"/>
+      <w:r>
+        <w:t xml:space="preserve"> </w:t>
+      </w:r>
+      <w:proofErr w:type="spellStart"/>
+      <w:r>
+        <w:t>bằng</w:t>
+      </w:r>
+      <w:proofErr w:type="spellEnd"/>
+      <w:r>
+        <w:t xml:space="preserve"> public key</w:t>
+      </w:r>
+      <w:bookmarkEnd w:id="27"/>
+    </w:p>
+    <w:p>
+      <w:pPr>
+        <w:jc w:val="center"/>
+      </w:pPr>
+      <w:r>
+        <w:rPr>
+          <w:noProof/>
+        </w:rPr>
+        <w:drawing>
+          <wp:inline distT="0" distB="0" distL="0" distR="0" wp14:anchorId="5E27049E" wp14:editId="327FE325">
+            <wp:extent cx="4009524" cy="1180952"/>
+            <wp:effectExtent l="0" t="0" r="0" b="635"/>
+            <wp:docPr id="4" name="Picture 4"/>
+            <wp:cNvGraphicFramePr>
+              <a:graphicFrameLocks xmlns:a="http://schemas.openxmlformats.org/drawingml/2006/main" noChangeAspect="1"/>
+            </wp:cNvGraphicFramePr>
+            <a:graphic xmlns:a="http://schemas.openxmlformats.org/drawingml/2006/main">
+              <a:graphicData uri="http://schemas.openxmlformats.org/drawingml/2006/picture">
+                <pic:pic xmlns:pic="http://schemas.openxmlformats.org/drawingml/2006/picture">
+                  <pic:nvPicPr>
+                    <pic:cNvPr id="1" name=""/>
+                    <pic:cNvPicPr/>
+                  </pic:nvPicPr>
+                  <pic:blipFill>
+                    <a:blip r:embed="rId32"/>
+                    <a:stretch>
+                      <a:fillRect/>
+                    </a:stretch>
+                  </pic:blipFill>
+                  <pic:spPr>
+                    <a:xfrm>
+                      <a:off x="0" y="0"/>
+                      <a:ext cx="4009524" cy="1180952"/>
+                    </a:xfrm>
+                    <a:prstGeom prst="rect">
+                      <a:avLst/>
+                    </a:prstGeom>
+                  </pic:spPr>
+                </pic:pic>
+              </a:graphicData>
+            </a:graphic>
+          </wp:inline>
+        </w:drawing>
+      </w:r>
+    </w:p>
+    <w:p>
+      <w:pPr>
         <w:pStyle w:val="Heading1"/>
       </w:pPr>
-      <w:bookmarkStart w:id="27" w:name="_Toc533620906"/>
-      <w:proofErr w:type="spellStart"/>
-      <w:r>
+      <w:bookmarkStart w:id="28" w:name="_Toc533701768"/>
+      <w:proofErr w:type="spellStart"/>
+      <w:r>
+        <w:lastRenderedPageBreak/>
         <w:t>Bảng</w:t>
       </w:r>
       <w:proofErr w:type="spellEnd"/>
@@ -6501,7 +6809,7 @@
       <w:r>
         <w:t>việc</w:t>
       </w:r>
-      <w:bookmarkEnd w:id="27"/>
+      <w:bookmarkEnd w:id="28"/>
       <w:proofErr w:type="spellEnd"/>
     </w:p>
     <w:tbl>
@@ -6827,7 +7135,6 @@
           </w:tcPr>
           <w:p>
             <w:r>
-              <w:lastRenderedPageBreak/>
               <w:t>3</w:t>
             </w:r>
           </w:p>
@@ -8111,9 +8418,199 @@
           </w:p>
         </w:tc>
       </w:tr>
+      <w:tr>
+        <w:tc>
+          <w:tcPr>
+            <w:tcW w:w="985" w:type="dxa"/>
+          </w:tcPr>
+          <w:p>
+            <w:r>
+              <w:t>17</w:t>
+            </w:r>
+          </w:p>
+        </w:tc>
+        <w:tc>
+          <w:tcPr>
+            <w:tcW w:w="4860" w:type="dxa"/>
+          </w:tcPr>
+          <w:p>
+            <w:proofErr w:type="spellStart"/>
+            <w:r>
+              <w:t>Tìm</w:t>
+            </w:r>
+            <w:proofErr w:type="spellEnd"/>
+            <w:r>
+              <w:t xml:space="preserve"> </w:t>
+            </w:r>
+            <w:proofErr w:type="spellStart"/>
+            <w:r>
+              <w:t>kiếm</w:t>
+            </w:r>
+            <w:proofErr w:type="spellEnd"/>
+            <w:r>
+              <w:t xml:space="preserve"> </w:t>
+            </w:r>
+            <w:proofErr w:type="spellStart"/>
+            <w:r>
+              <w:t>người</w:t>
+            </w:r>
+            <w:proofErr w:type="spellEnd"/>
+            <w:r>
+              <w:t xml:space="preserve"> </w:t>
+            </w:r>
+            <w:proofErr w:type="spellStart"/>
+            <w:r>
+              <w:t>dùng</w:t>
+            </w:r>
+            <w:proofErr w:type="spellEnd"/>
+          </w:p>
+        </w:tc>
+        <w:tc>
+          <w:tcPr>
+            <w:tcW w:w="4225" w:type="dxa"/>
+          </w:tcPr>
+          <w:p>
+            <w:pPr>
+              <w:jc w:val="center"/>
+            </w:pPr>
+            <w:proofErr w:type="spellStart"/>
+            <w:r>
+              <w:t>Đỗ</w:t>
+            </w:r>
+            <w:proofErr w:type="spellEnd"/>
+            <w:r>
+              <w:t xml:space="preserve"> </w:t>
+            </w:r>
+            <w:proofErr w:type="spellStart"/>
+            <w:r>
+              <w:t>Hồng</w:t>
+            </w:r>
+            <w:proofErr w:type="spellEnd"/>
+            <w:r>
+              <w:t xml:space="preserve"> </w:t>
+            </w:r>
+            <w:proofErr w:type="spellStart"/>
+            <w:r>
+              <w:t>Phúc</w:t>
+            </w:r>
+            <w:proofErr w:type="spellEnd"/>
+            <w:r>
+              <w:t xml:space="preserve"> - 1512402</w:t>
+            </w:r>
+          </w:p>
+        </w:tc>
+      </w:tr>
     </w:tbl>
-    <w:p/>
-    <w:p/>
+    <w:p>
+      <w:pPr>
+        <w:pStyle w:val="Heading1"/>
+      </w:pPr>
+      <w:bookmarkStart w:id="29" w:name="_Toc533701769"/>
+      <w:proofErr w:type="spellStart"/>
+      <w:r>
+        <w:t>Điểm</w:t>
+      </w:r>
+      <w:proofErr w:type="spellEnd"/>
+      <w:r>
+        <w:t xml:space="preserve"> </w:t>
+      </w:r>
+      <w:proofErr w:type="spellStart"/>
+      <w:r>
+        <w:t>tự</w:t>
+      </w:r>
+      <w:proofErr w:type="spellEnd"/>
+      <w:r>
+        <w:t xml:space="preserve"> </w:t>
+      </w:r>
+      <w:proofErr w:type="spellStart"/>
+      <w:r>
+        <w:t>đánh</w:t>
+      </w:r>
+      <w:proofErr w:type="spellEnd"/>
+      <w:r>
+        <w:t xml:space="preserve"> </w:t>
+      </w:r>
+      <w:proofErr w:type="spellStart"/>
+      <w:r>
+        <w:t>giá</w:t>
+      </w:r>
+      <w:bookmarkEnd w:id="29"/>
+      <w:proofErr w:type="spellEnd"/>
+    </w:p>
+    <w:p>
+      <w:pPr>
+        <w:pStyle w:val="ListParagraph"/>
+        <w:numPr>
+          <w:ilvl w:val="0"/>
+          <w:numId w:val="48"/>
+        </w:numPr>
+      </w:pPr>
+      <w:proofErr w:type="spellStart"/>
+      <w:r>
+        <w:t>Điểm</w:t>
+      </w:r>
+      <w:proofErr w:type="spellEnd"/>
+      <w:r>
+        <w:t xml:space="preserve"> </w:t>
+      </w:r>
+      <w:proofErr w:type="spellStart"/>
+      <w:r>
+        <w:t>trừ</w:t>
+      </w:r>
+      <w:proofErr w:type="spellEnd"/>
+      <w:r>
+        <w:t>: 3.25đ</w:t>
+      </w:r>
+    </w:p>
+    <w:p>
+      <w:pPr>
+        <w:pStyle w:val="ListParagraph"/>
+        <w:numPr>
+          <w:ilvl w:val="0"/>
+          <w:numId w:val="48"/>
+        </w:numPr>
+      </w:pPr>
+      <w:proofErr w:type="spellStart"/>
+      <w:r>
+        <w:t>Điểm</w:t>
+      </w:r>
+      <w:proofErr w:type="spellEnd"/>
+      <w:r>
+        <w:t xml:space="preserve"> </w:t>
+      </w:r>
+      <w:proofErr w:type="spellStart"/>
+      <w:r>
+        <w:t>cộng</w:t>
+      </w:r>
+      <w:proofErr w:type="spellEnd"/>
+      <w:r>
+        <w:t>: 0.75</w:t>
+      </w:r>
+    </w:p>
+    <w:p>
+      <w:pPr>
+        <w:pStyle w:val="ListParagraph"/>
+        <w:numPr>
+          <w:ilvl w:val="0"/>
+          <w:numId w:val="48"/>
+        </w:numPr>
+      </w:pPr>
+      <w:proofErr w:type="spellStart"/>
+      <w:r>
+        <w:t>Điểm</w:t>
+      </w:r>
+      <w:proofErr w:type="spellEnd"/>
+      <w:r>
+        <w:t xml:space="preserve"> = 60%*(10-3.25+0.75) = </w:t>
+      </w:r>
+      <w:r>
+        <w:rPr>
+          <w:b/>
+          <w:color w:val="FF0000"/>
+        </w:rPr>
+        <w:t>4.5</w:t>
+      </w:r>
+    </w:p>
     <w:p>
       <w:pPr>
         <w:tabs>
@@ -8121,12 +8618,13 @@
         </w:tabs>
       </w:pPr>
       <w:r>
+        <w:lastRenderedPageBreak/>
         <w:tab/>
       </w:r>
     </w:p>
     <w:sectPr>
-      <w:headerReference w:type="default" r:id="rId32"/>
-      <w:footerReference w:type="default" r:id="rId33"/>
+      <w:headerReference w:type="default" r:id="rId33"/>
+      <w:footerReference w:type="default" r:id="rId34"/>
       <w:pgSz w:w="12240" w:h="15840"/>
       <w:pgMar w:top="990" w:right="1080" w:bottom="1080" w:left="1080" w:header="720" w:footer="720" w:gutter="0"/>
       <w:cols w:space="720"/>
@@ -8206,7 +8704,6 @@
               <w:dataBinding w:prefixMappings="xmlns:ns0='http://schemas.openxmlformats.org/officeDocument/2006/extended-properties'" w:xpath="/ns0:Properties[1]/ns0:Company[1]" w:storeItemID="{6668398D-A668-4E3E-A5EB-62B293D839F1}"/>
               <w:text/>
             </w:sdtPr>
-            <w:sdtEndPr/>
             <w:sdtContent>
               <w:r>
                 <w:rPr>
@@ -12041,7 +12538,7 @@
   <w:abstractNum w:abstractNumId="31" w15:restartNumberingAfterBreak="0">
     <w:nsid w:val="5F6A39A0"/>
     <w:multiLevelType w:val="hybridMultilevel"/>
-    <w:tmpl w:val="3D86AAB8"/>
+    <w:tmpl w:val="D9680122"/>
     <w:lvl w:ilvl="0" w:tplc="04090001">
       <w:start w:val="1"/>
       <w:numFmt w:val="bullet"/>
@@ -15047,6 +15544,7 @@
     <w:rsid w:val="00C94AAA"/>
     <w:rsid w:val="00D10129"/>
     <w:rsid w:val="00D15AB5"/>
+    <w:rsid w:val="00D23FAA"/>
     <w:rsid w:val="00D73183"/>
     <w:rsid w:val="00DB34F6"/>
     <w:rsid w:val="00DC0CFA"/>
@@ -15849,7 +16347,7 @@
 </file>
 
 <file path=customXml/itemProps2.xml><?xml version="1.0" encoding="utf-8"?>
-<ds:datastoreItem xmlns:ds="http://schemas.openxmlformats.org/officeDocument/2006/customXml" ds:itemID="{25329C68-B924-431A-8DB6-D444FCB9157F}">
+<ds:datastoreItem xmlns:ds="http://schemas.openxmlformats.org/officeDocument/2006/customXml" ds:itemID="{329EDD0D-EFAE-4775-9484-F543A72B7102}">
   <ds:schemaRefs>
     <ds:schemaRef ds:uri="http://schemas.openxmlformats.org/officeDocument/2006/bibliography"/>
   </ds:schemaRefs>

</xml_diff>